<commit_message>
Modified for build 3
git-svn-id: svn://127.0.0.1/Core@10669 17c802ae-cbca-534c-9e8e-6d19a4926c45
</commit_message>
<xml_diff>
--- a/trunk/doc/readme_exnm04070003en_updt50.docx
+++ b/trunk/doc/readme_exnm04070003en_updt50.docx
@@ -2,7 +2,13 @@
 <file path=word/document.xml><?xml version="1.0" encoding="utf-8"?>
 <w:document xmlns:wpc="http://schemas.microsoft.com/office/word/2010/wordprocessingCanvas" xmlns:cx="http://schemas.microsoft.com/office/drawing/2014/chartex" xmlns:cx1="http://schemas.microsoft.com/office/drawing/2015/9/8/chartex" xmlns:cx2="http://schemas.microsoft.com/office/drawing/2015/10/21/chartex" xmlns:cx3="http://schemas.microsoft.com/office/drawing/2016/5/9/chartex" xmlns:cx4="http://schemas.microsoft.com/office/drawing/2016/5/10/chartex" xmlns:cx5="http://schemas.microsoft.com/office/drawing/2016/5/11/chartex" xmlns:cx6="http://schemas.microsoft.com/office/drawing/2016/5/12/chartex" xmlns:cx7="http://schemas.microsoft.com/office/drawing/2016/5/13/chartex" xmlns:cx8="http://schemas.microsoft.com/office/drawing/2016/5/14/chartex" xmlns:mc="http://schemas.openxmlformats.org/markup-compatibility/2006" xmlns:aink="http://schemas.microsoft.com/office/drawing/2016/ink" xmlns:am3d="http://schemas.microsoft.com/office/drawing/2017/model3d" xmlns:o="urn:schemas-microsoft-com:office:office" xmlns:r="http://schemas.openxmlformats.org/officeDocument/2006/relationships" xmlns:m="http://schemas.openxmlformats.org/officeDocument/2006/math" xmlns:v="urn:schemas-microsoft-com:vml" xmlns:wp14="http://schemas.microsoft.com/office/word/2010/wordprocessingDrawing" xmlns:wp="http://schemas.openxmlformats.org/drawingml/2006/wordprocessingDrawing" xmlns:w10="urn:schemas-microsoft-com:office:word" xmlns:w="http://schemas.openxmlformats.org/wordprocessingml/2006/main" xmlns:w14="http://schemas.microsoft.com/office/word/2010/wordml" xmlns:w15="http://schemas.microsoft.com/office/word/2012/wordml" xmlns:w16cid="http://schemas.microsoft.com/office/word/2016/wordml/cid" xmlns:w16se="http://schemas.microsoft.com/office/word/2015/wordml/symex" xmlns:wpg="http://schemas.microsoft.com/office/word/2010/wordprocessingGroup" xmlns:wpi="http://schemas.microsoft.com/office/word/2010/wordprocessingInk" xmlns:wne="http://schemas.microsoft.com/office/word/2006/wordml" xmlns:wps="http://schemas.microsoft.com/office/word/2010/wordprocessingShape" mc:Ignorable="w14 w15 w16se w16cid wp14">
   <w:body>
-    <w:p/>
+    <w:p>
+      <w:pPr>
+        <w:tabs>
+          <w:tab w:val="left" w:pos="5954"/>
+        </w:tabs>
+      </w:pPr>
+    </w:p>
     <w:p/>
     <w:p/>
     <w:p/>
@@ -19,7 +25,7 @@
           <w:lang w:val="en-US" w:eastAsia="en-US"/>
         </w:rPr>
         <w:drawing>
-          <wp:inline distT="0" distB="0" distL="0" distR="0" wp14:anchorId="7F5A14E0" wp14:editId="3DDFDDAC">
+          <wp:inline distT="0" distB="0" distL="0" distR="0" wp14:anchorId="0FDD7321" wp14:editId="3D9660C7">
             <wp:extent cx="3484245" cy="810260"/>
             <wp:effectExtent l="0" t="0" r="1905" b="8890"/>
             <wp:docPr id="6" name="Picture 6" descr="C:\Users\Upendra.Hukeri\AppData\Local\Microsoft\Windows\INetCache\Content.Word\Bentley_Logo_RGB_complete.png"/>
@@ -74,21 +80,11 @@
       <w:pPr>
         <w:pStyle w:val="coverinfo"/>
       </w:pPr>
-      <w:r>
-        <w:fldChar w:fldCharType="begin"/>
-      </w:r>
-      <w:r>
-        <w:instrText xml:space="preserve"> DOCPROPERTY  $Product$  \* MERGEFORMAT </w:instrText>
-      </w:r>
-      <w:r>
-        <w:fldChar w:fldCharType="separate"/>
-      </w:r>
-      <w:r>
-        <w:t>Network Manager</w:t>
-      </w:r>
-      <w:r>
-        <w:fldChar w:fldCharType="end"/>
-      </w:r>
+      <w:fldSimple w:instr=" DOCPROPERTY  $Product$  \* MERGEFORMAT ">
+        <w:r>
+          <w:t>Network Manager</w:t>
+        </w:r>
+      </w:fldSimple>
     </w:p>
     <w:p>
       <w:pPr>
@@ -134,19 +130,6 @@
     </w:p>
     <w:p>
       <w:pPr>
-        <w:tabs>
-          <w:tab w:val="left" w:pos="3216"/>
-        </w:tabs>
-      </w:pPr>
-      <w:r>
-        <w:tab/>
-      </w:r>
-    </w:p>
-    <w:p>
-      <w:pPr>
-        <w:tabs>
-          <w:tab w:val="left" w:pos="3216"/>
-        </w:tabs>
         <w:sectPr>
           <w:headerReference w:type="default" r:id="rId8"/>
           <w:footerReference w:type="default" r:id="rId9"/>
@@ -164,9 +147,6 @@
           <w:docGrid w:linePitch="360"/>
         </w:sectPr>
       </w:pPr>
-      <w:r>
-        <w:tab/>
-      </w:r>
     </w:p>
     <w:p>
       <w:pPr>
@@ -180,15 +160,11 @@
     <w:p>
       <w:pPr>
         <w:pStyle w:val="TOC1"/>
-        <w:tabs>
-          <w:tab w:val="left" w:pos="720"/>
-        </w:tabs>
         <w:rPr>
           <w:rFonts w:asciiTheme="minorHAnsi" w:eastAsiaTheme="minorEastAsia" w:hAnsiTheme="minorHAnsi" w:cstheme="minorBidi"/>
-          <w:noProof/>
+          <w:b w:val="0"/>
           <w:sz w:val="22"/>
           <w:szCs w:val="22"/>
-          <w:lang w:val="en-US" w:eastAsia="en-US"/>
         </w:rPr>
       </w:pPr>
       <w:r>
@@ -201,300 +177,168 @@
         <w:fldChar w:fldCharType="separate"/>
       </w:r>
       <w:r>
-        <w:rPr>
-          <w:noProof/>
-        </w:rPr>
         <w:t>1.</w:t>
       </w:r>
       <w:r>
         <w:rPr>
           <w:rFonts w:asciiTheme="minorHAnsi" w:eastAsiaTheme="minorEastAsia" w:hAnsiTheme="minorHAnsi" w:cstheme="minorBidi"/>
-          <w:noProof/>
+          <w:b w:val="0"/>
           <w:sz w:val="22"/>
           <w:szCs w:val="22"/>
-          <w:lang w:val="en-US" w:eastAsia="en-US"/>
         </w:rPr>
         <w:tab/>
       </w:r>
       <w:r>
-        <w:rPr>
-          <w:noProof/>
-        </w:rPr>
         <w:t>Introduction</w:t>
       </w:r>
       <w:r>
-        <w:rPr>
-          <w:noProof/>
-        </w:rPr>
         <w:tab/>
       </w:r>
       <w:r>
-        <w:rPr>
-          <w:noProof/>
-        </w:rPr>
         <w:fldChar w:fldCharType="begin"/>
       </w:r>
       <w:r>
-        <w:rPr>
-          <w:noProof/>
-        </w:rPr>
-        <w:instrText xml:space="preserve"> PAGEREF _Toc490123755 \h </w:instrText>
+        <w:instrText xml:space="preserve"> PAGEREF _Toc490549427 \h </w:instrText>
       </w:r>
       <w:r>
-        <w:rPr>
-          <w:noProof/>
-        </w:rPr>
-      </w:r>
-      <w:r>
-        <w:rPr>
-          <w:noProof/>
-        </w:rPr>
         <w:fldChar w:fldCharType="separate"/>
       </w:r>
       <w:r>
-        <w:rPr>
-          <w:noProof/>
-        </w:rPr>
         <w:t>2</w:t>
       </w:r>
       <w:r>
-        <w:rPr>
-          <w:noProof/>
-        </w:rPr>
         <w:fldChar w:fldCharType="end"/>
       </w:r>
     </w:p>
     <w:p>
       <w:pPr>
         <w:pStyle w:val="TOC1"/>
-        <w:tabs>
-          <w:tab w:val="left" w:pos="720"/>
-        </w:tabs>
         <w:rPr>
           <w:rFonts w:asciiTheme="minorHAnsi" w:eastAsiaTheme="minorEastAsia" w:hAnsiTheme="minorHAnsi" w:cstheme="minorBidi"/>
-          <w:noProof/>
+          <w:b w:val="0"/>
           <w:sz w:val="22"/>
           <w:szCs w:val="22"/>
-          <w:lang w:val="en-US" w:eastAsia="en-US"/>
         </w:rPr>
       </w:pPr>
       <w:r>
-        <w:rPr>
-          <w:noProof/>
-        </w:rPr>
         <w:t>2.</w:t>
       </w:r>
       <w:r>
         <w:rPr>
           <w:rFonts w:asciiTheme="minorHAnsi" w:eastAsiaTheme="minorEastAsia" w:hAnsiTheme="minorHAnsi" w:cstheme="minorBidi"/>
-          <w:noProof/>
+          <w:b w:val="0"/>
           <w:sz w:val="22"/>
           <w:szCs w:val="22"/>
-          <w:lang w:val="en-US" w:eastAsia="en-US"/>
         </w:rPr>
         <w:tab/>
       </w:r>
       <w:r>
-        <w:rPr>
-          <w:noProof/>
-        </w:rPr>
         <w:t>Fix Details</w:t>
       </w:r>
       <w:r>
-        <w:rPr>
-          <w:noProof/>
-        </w:rPr>
         <w:tab/>
       </w:r>
       <w:r>
-        <w:rPr>
-          <w:noProof/>
-        </w:rPr>
         <w:fldChar w:fldCharType="begin"/>
       </w:r>
       <w:r>
-        <w:rPr>
-          <w:noProof/>
-        </w:rPr>
-        <w:instrText xml:space="preserve"> PAGEREF _Toc490123756 \h </w:instrText>
+        <w:instrText xml:space="preserve"> PAGEREF _Toc490549428 \h </w:instrText>
       </w:r>
       <w:r>
-        <w:rPr>
-          <w:noProof/>
-        </w:rPr>
-      </w:r>
-      <w:r>
-        <w:rPr>
-          <w:noProof/>
-        </w:rPr>
         <w:fldChar w:fldCharType="separate"/>
       </w:r>
       <w:r>
-        <w:rPr>
-          <w:noProof/>
-        </w:rPr>
         <w:t>2</w:t>
       </w:r>
       <w:r>
-        <w:rPr>
-          <w:noProof/>
-        </w:rPr>
         <w:fldChar w:fldCharType="end"/>
       </w:r>
     </w:p>
     <w:p>
       <w:pPr>
         <w:pStyle w:val="TOC1"/>
-        <w:tabs>
-          <w:tab w:val="left" w:pos="720"/>
-        </w:tabs>
         <w:rPr>
           <w:rFonts w:asciiTheme="minorHAnsi" w:eastAsiaTheme="minorEastAsia" w:hAnsiTheme="minorHAnsi" w:cstheme="minorBidi"/>
-          <w:noProof/>
+          <w:b w:val="0"/>
           <w:sz w:val="22"/>
           <w:szCs w:val="22"/>
-          <w:lang w:val="en-US" w:eastAsia="en-US"/>
         </w:rPr>
       </w:pPr>
       <w:r>
-        <w:rPr>
-          <w:noProof/>
-        </w:rPr>
         <w:t>3.</w:t>
       </w:r>
       <w:r>
         <w:rPr>
           <w:rFonts w:asciiTheme="minorHAnsi" w:eastAsiaTheme="minorEastAsia" w:hAnsiTheme="minorHAnsi" w:cstheme="minorBidi"/>
-          <w:noProof/>
+          <w:b w:val="0"/>
           <w:sz w:val="22"/>
           <w:szCs w:val="22"/>
-          <w:lang w:val="en-US" w:eastAsia="en-US"/>
         </w:rPr>
         <w:tab/>
       </w:r>
       <w:r>
-        <w:rPr>
-          <w:noProof/>
-        </w:rPr>
         <w:t>List of Amended Files</w:t>
       </w:r>
       <w:r>
-        <w:rPr>
-          <w:noProof/>
-        </w:rPr>
         <w:tab/>
       </w:r>
       <w:r>
-        <w:rPr>
-          <w:noProof/>
-        </w:rPr>
         <w:fldChar w:fldCharType="begin"/>
       </w:r>
       <w:r>
-        <w:rPr>
-          <w:noProof/>
-        </w:rPr>
-        <w:instrText xml:space="preserve"> PAGEREF _Toc490123757 \h </w:instrText>
+        <w:instrText xml:space="preserve"> PAGEREF _Toc490549429 \h </w:instrText>
       </w:r>
       <w:r>
-        <w:rPr>
-          <w:noProof/>
-        </w:rPr>
-      </w:r>
-      <w:r>
-        <w:rPr>
-          <w:noProof/>
-        </w:rPr>
         <w:fldChar w:fldCharType="separate"/>
       </w:r>
       <w:r>
-        <w:rPr>
-          <w:noProof/>
-        </w:rPr>
         <w:t>2</w:t>
       </w:r>
       <w:r>
-        <w:rPr>
-          <w:noProof/>
-        </w:rPr>
         <w:fldChar w:fldCharType="end"/>
       </w:r>
     </w:p>
     <w:p>
       <w:pPr>
         <w:pStyle w:val="TOC1"/>
-        <w:tabs>
-          <w:tab w:val="left" w:pos="720"/>
-        </w:tabs>
         <w:rPr>
           <w:rFonts w:asciiTheme="minorHAnsi" w:eastAsiaTheme="minorEastAsia" w:hAnsiTheme="minorHAnsi" w:cstheme="minorBidi"/>
-          <w:noProof/>
+          <w:b w:val="0"/>
           <w:sz w:val="22"/>
           <w:szCs w:val="22"/>
-          <w:lang w:val="en-US" w:eastAsia="en-US"/>
         </w:rPr>
       </w:pPr>
       <w:r>
-        <w:rPr>
-          <w:noProof/>
-        </w:rPr>
         <w:t>4.</w:t>
       </w:r>
       <w:r>
         <w:rPr>
           <w:rFonts w:asciiTheme="minorHAnsi" w:eastAsiaTheme="minorEastAsia" w:hAnsiTheme="minorHAnsi" w:cstheme="minorBidi"/>
-          <w:noProof/>
+          <w:b w:val="0"/>
           <w:sz w:val="22"/>
           <w:szCs w:val="22"/>
-          <w:lang w:val="en-US" w:eastAsia="en-US"/>
         </w:rPr>
         <w:tab/>
       </w:r>
       <w:r>
-        <w:rPr>
-          <w:noProof/>
-        </w:rPr>
         <w:t>Log No. Summary</w:t>
       </w:r>
       <w:r>
-        <w:rPr>
-          <w:noProof/>
-        </w:rPr>
         <w:tab/>
       </w:r>
       <w:r>
-        <w:rPr>
-          <w:noProof/>
-        </w:rPr>
         <w:fldChar w:fldCharType="begin"/>
       </w:r>
       <w:r>
-        <w:rPr>
-          <w:noProof/>
-        </w:rPr>
-        <w:instrText xml:space="preserve"> PAGEREF _Toc490123758 \h </w:instrText>
+        <w:instrText xml:space="preserve"> PAGEREF _Toc490549430 \h </w:instrText>
       </w:r>
       <w:r>
-        <w:rPr>
-          <w:noProof/>
-        </w:rPr>
-      </w:r>
-      <w:r>
-        <w:rPr>
-          <w:noProof/>
-        </w:rPr>
         <w:fldChar w:fldCharType="separate"/>
       </w:r>
       <w:r>
-        <w:rPr>
-          <w:noProof/>
-        </w:rPr>
         <w:t>3</w:t>
       </w:r>
       <w:r>
-        <w:rPr>
-          <w:noProof/>
-        </w:rPr>
         <w:fldChar w:fldCharType="end"/>
       </w:r>
     </w:p>
@@ -506,10 +350,6 @@
     <w:p>
       <w:pPr>
         <w:pStyle w:val="Heading1"/>
-        <w:numPr>
-          <w:ilvl w:val="0"/>
-          <w:numId w:val="0"/>
-        </w:numPr>
       </w:pPr>
       <w:r>
         <w:br w:type="page"/>
@@ -523,8 +363,9 @@
           <w:numId w:val="23"/>
         </w:numPr>
       </w:pPr>
-      <w:bookmarkStart w:id="0" w:name="_Toc490123755"/>
+      <w:bookmarkStart w:id="0" w:name="_Toc490549427"/>
       <w:r>
+        <w:lastRenderedPageBreak/>
         <w:t>Introduction</w:t>
       </w:r>
       <w:bookmarkEnd w:id="0"/>
@@ -578,14 +419,22 @@
     </w:p>
     <w:p>
       <w:r>
-        <w:t xml:space="preserve">After reading through this document, should you have any further training or consultancy requirements then please contact your Bentley account manager. </w:t>
+        <w:t xml:space="preserve">After </w:t>
+      </w:r>
+      <w:proofErr w:type="gramStart"/>
+      <w:r>
+        <w:t>reading through</w:t>
+      </w:r>
+      <w:proofErr w:type="gramEnd"/>
+      <w:r>
+        <w:t xml:space="preserve"> this document, should you have any further training or consultancy requirements then please contact your Bentley account manager. </w:t>
       </w:r>
     </w:p>
     <w:p>
       <w:pPr>
         <w:pStyle w:val="Heading1"/>
       </w:pPr>
-      <w:bookmarkStart w:id="1" w:name="_Toc490123756"/>
+      <w:bookmarkStart w:id="1" w:name="_Toc490549428"/>
       <w:r>
         <w:t>Fix Details</w:t>
       </w:r>
@@ -612,8 +461,8 @@
         <w:tblLook w:val="0000" w:firstRow="0" w:lastRow="0" w:firstColumn="0" w:lastColumn="0" w:noHBand="0" w:noVBand="0"/>
       </w:tblPr>
       <w:tblGrid>
-        <w:gridCol w:w="2545"/>
-        <w:gridCol w:w="7733"/>
+        <w:gridCol w:w="2386"/>
+        <w:gridCol w:w="7892"/>
       </w:tblGrid>
       <w:tr>
         <w:trPr>
@@ -621,7 +470,7 @@
         </w:trPr>
         <w:tc>
           <w:tcPr>
-            <w:tcW w:w="2545" w:type="dxa"/>
+            <w:tcW w:w="2386" w:type="dxa"/>
             <w:shd w:val="pct15" w:color="auto" w:fill="auto"/>
           </w:tcPr>
           <w:p>
@@ -641,7 +490,7 @@
         </w:tc>
         <w:tc>
           <w:tcPr>
-            <w:tcW w:w="7733" w:type="dxa"/>
+            <w:tcW w:w="7892" w:type="dxa"/>
           </w:tcPr>
           <w:p>
             <w:pPr>
@@ -661,7 +510,7 @@
         </w:trPr>
         <w:tc>
           <w:tcPr>
-            <w:tcW w:w="2545" w:type="dxa"/>
+            <w:tcW w:w="2386" w:type="dxa"/>
             <w:shd w:val="pct15" w:color="auto" w:fill="auto"/>
           </w:tcPr>
           <w:p>
@@ -681,35 +530,155 @@
         </w:tc>
         <w:tc>
           <w:tcPr>
-            <w:tcW w:w="7733" w:type="dxa"/>
+            <w:tcW w:w="7892" w:type="dxa"/>
           </w:tcPr>
           <w:p>
             <w:pPr>
               <w:pStyle w:val="TableText"/>
-              <w:jc w:val="both"/>
+              <w:spacing w:line="276" w:lineRule="auto"/>
+              <w:rPr>
+                <w:szCs w:val="16"/>
+              </w:rPr>
             </w:pPr>
             <w:r>
-              <w:t xml:space="preserve">Network Manager 4.7.0.x Fix50 </w:t>
+              <w:rPr>
+                <w:szCs w:val="16"/>
+              </w:rPr>
+              <w:t>Network Manager 4.7.0.x Fix</w:t>
+            </w:r>
+            <w:r>
+              <w:rPr>
+                <w:szCs w:val="16"/>
+              </w:rPr>
+              <w:fldChar w:fldCharType="begin"/>
+            </w:r>
+            <w:r>
+              <w:rPr>
+                <w:szCs w:val="16"/>
+              </w:rPr>
+              <w:instrText xml:space="preserve"> DOCPROPERTY  "$Fix Number$"  \* MERGEFORMAT </w:instrText>
+            </w:r>
+            <w:r>
+              <w:rPr>
+                <w:szCs w:val="16"/>
+              </w:rPr>
+              <w:fldChar w:fldCharType="separate"/>
+            </w:r>
+            <w:r>
+              <w:rPr>
+                <w:szCs w:val="16"/>
+              </w:rPr>
+              <w:t>50</w:t>
+            </w:r>
+            <w:r>
+              <w:rPr>
+                <w:szCs w:val="16"/>
+              </w:rPr>
+              <w:fldChar w:fldCharType="end"/>
+            </w:r>
+            <w:r>
+              <w:rPr>
+                <w:szCs w:val="16"/>
+              </w:rPr>
+              <w:t xml:space="preserve">  </w:t>
             </w:r>
             <w:proofErr w:type="spellStart"/>
             <w:r>
+              <w:rPr>
+                <w:szCs w:val="16"/>
+              </w:rPr>
               <w:t>Patchset</w:t>
             </w:r>
             <w:proofErr w:type="spellEnd"/>
             <w:r>
+              <w:rPr>
+                <w:szCs w:val="16"/>
+              </w:rPr>
               <w:t>.</w:t>
-            </w:r>
-            <w:r>
-              <w:t xml:space="preserve"> </w:t>
             </w:r>
           </w:p>
           <w:p>
             <w:pPr>
               <w:pStyle w:val="TableText"/>
-              <w:jc w:val="both"/>
             </w:pPr>
             <w:r>
-              <w:t>Please refer to Section 4 of this document for details of each of the individual defects and enhancements included.</w:t>
+              <w:rPr>
+                <w:szCs w:val="16"/>
+              </w:rPr>
+              <w:t xml:space="preserve">Please refer to </w:t>
+            </w:r>
+            <w:r>
+              <w:rPr>
+                <w:b/>
+                <w:szCs w:val="16"/>
+              </w:rPr>
+              <w:t xml:space="preserve">Section </w:t>
+            </w:r>
+            <w:r>
+              <w:rPr>
+                <w:b/>
+                <w:szCs w:val="16"/>
+              </w:rPr>
+              <w:fldChar w:fldCharType="begin"/>
+            </w:r>
+            <w:r>
+              <w:rPr>
+                <w:b/>
+                <w:szCs w:val="16"/>
+              </w:rPr>
+              <w:instrText xml:space="preserve"> REF _Ref482785215 \r \h </w:instrText>
+            </w:r>
+            <w:r>
+              <w:rPr>
+                <w:b/>
+                <w:szCs w:val="16"/>
+              </w:rPr>
+            </w:r>
+            <w:r>
+              <w:rPr>
+                <w:b/>
+                <w:szCs w:val="16"/>
+              </w:rPr>
+              <w:fldChar w:fldCharType="separate"/>
+            </w:r>
+            <w:r>
+              <w:rPr>
+                <w:b/>
+                <w:szCs w:val="16"/>
+              </w:rPr>
+              <w:t>4</w:t>
+            </w:r>
+            <w:r>
+              <w:rPr>
+                <w:b/>
+                <w:szCs w:val="16"/>
+              </w:rPr>
+              <w:fldChar w:fldCharType="end"/>
+            </w:r>
+            <w:r>
+              <w:rPr>
+                <w:b/>
+                <w:szCs w:val="16"/>
+              </w:rPr>
+              <w:t xml:space="preserve"> </w:t>
+            </w:r>
+            <w:r>
+              <w:rPr>
+                <w:szCs w:val="16"/>
+              </w:rPr>
+              <w:t>of this document for details of each of the individual defects</w:t>
+            </w:r>
+            <w:r>
+              <w:rPr>
+                <w:szCs w:val="16"/>
+              </w:rPr>
+              <w:t xml:space="preserve"> and enhancements</w:t>
+            </w:r>
+            <w:r>
+              <w:rPr>
+                <w:szCs w:val="16"/>
+              </w:rPr>
+              <w:t xml:space="preserve"> included.</w:t>
             </w:r>
           </w:p>
         </w:tc>
@@ -720,7 +689,7 @@
         </w:trPr>
         <w:tc>
           <w:tcPr>
-            <w:tcW w:w="2545" w:type="dxa"/>
+            <w:tcW w:w="2386" w:type="dxa"/>
             <w:shd w:val="pct15" w:color="auto" w:fill="auto"/>
           </w:tcPr>
           <w:p>
@@ -740,7 +709,7 @@
         </w:tc>
         <w:tc>
           <w:tcPr>
-            <w:tcW w:w="7733" w:type="dxa"/>
+            <w:tcW w:w="7892" w:type="dxa"/>
           </w:tcPr>
           <w:p>
             <w:pPr>
@@ -755,7 +724,7 @@
         </w:trPr>
         <w:tc>
           <w:tcPr>
-            <w:tcW w:w="2545" w:type="dxa"/>
+            <w:tcW w:w="2386" w:type="dxa"/>
             <w:shd w:val="pct15" w:color="auto" w:fill="auto"/>
           </w:tcPr>
           <w:p>
@@ -775,12 +744,11 @@
         </w:tc>
         <w:tc>
           <w:tcPr>
-            <w:tcW w:w="7733" w:type="dxa"/>
+            <w:tcW w:w="7892" w:type="dxa"/>
           </w:tcPr>
           <w:p>
             <w:pPr>
               <w:pStyle w:val="Default"/>
-              <w:jc w:val="both"/>
               <w:rPr>
                 <w:sz w:val="16"/>
                 <w:szCs w:val="16"/>
@@ -791,34 +759,47 @@
                 <w:sz w:val="16"/>
                 <w:szCs w:val="16"/>
               </w:rPr>
-              <w:t xml:space="preserve">The staging folder is the location of the folder </w:t>
+              <w:t xml:space="preserve">The staging folder is the location of the folder that </w:t>
+            </w:r>
+            <w:r>
+              <w:fldChar w:fldCharType="begin"/>
+            </w:r>
+            <w:r>
+              <w:instrText xml:space="preserve"> DOCPROPERTY  "$Bentley Select Release$"  \* MERGEFORMAT </w:instrText>
+            </w:r>
+            <w:r>
+              <w:fldChar w:fldCharType="separate"/>
             </w:r>
             <w:r>
               <w:rPr>
                 <w:sz w:val="16"/>
                 <w:szCs w:val="16"/>
               </w:rPr>
-              <w:t xml:space="preserve">that </w:t>
-            </w:r>
-            <w:r>
-              <w:rPr>
-                <w:b/>
+              <w:t>exnm04070003en_updt</w:t>
+            </w:r>
+            <w:r>
+              <w:rPr>
                 <w:sz w:val="16"/>
                 <w:szCs w:val="16"/>
               </w:rPr>
+              <w:fldChar w:fldCharType="end"/>
+            </w:r>
+            <w:r>
+              <w:rPr>
+                <w:sz w:val="16"/>
+                <w:szCs w:val="16"/>
+              </w:rPr>
               <w:fldChar w:fldCharType="begin"/>
             </w:r>
             <w:r>
               <w:rPr>
-                <w:b/>
                 <w:sz w:val="16"/>
                 <w:szCs w:val="16"/>
               </w:rPr>
-              <w:instrText xml:space="preserve"> DOCPROPERTY  "$Bentley Select Release$"  \* MERGEFORMAT </w:instrText>
-            </w:r>
-            <w:r>
-              <w:rPr>
-                <w:b/>
+              <w:instrText xml:space="preserve"> DOCPROPERTY  "$Fix Number$"  \* MERGEFORMAT </w:instrText>
+            </w:r>
+            <w:r>
+              <w:rPr>
                 <w:sz w:val="16"/>
                 <w:szCs w:val="16"/>
               </w:rPr>
@@ -826,15 +807,13 @@
             </w:r>
             <w:r>
               <w:rPr>
-                <w:b/>
                 <w:sz w:val="16"/>
                 <w:szCs w:val="16"/>
               </w:rPr>
-              <w:t>exnm04070003en_updt50</w:t>
-            </w:r>
-            <w:r>
-              <w:rPr>
-                <w:b/>
+              <w:t>50</w:t>
+            </w:r>
+            <w:r>
+              <w:rPr>
                 <w:sz w:val="16"/>
                 <w:szCs w:val="16"/>
               </w:rPr>
@@ -842,39 +821,15 @@
             </w:r>
             <w:r>
               <w:rPr>
-                <w:b/>
                 <w:sz w:val="16"/>
                 <w:szCs w:val="16"/>
               </w:rPr>
-              <w:t>.</w:t>
-            </w:r>
-            <w:r>
-              <w:rPr>
-                <w:b/>
-                <w:sz w:val="16"/>
-                <w:szCs w:val="16"/>
-              </w:rPr>
-              <w:t>zip</w:t>
-            </w:r>
-            <w:r>
-              <w:rPr>
-                <w:sz w:val="16"/>
-                <w:szCs w:val="16"/>
-              </w:rPr>
-              <w:t xml:space="preserve"> was extracted to (the </w:t>
-            </w:r>
-            <w:r>
-              <w:rPr>
-                <w:sz w:val="16"/>
-                <w:szCs w:val="16"/>
-              </w:rPr>
-              <w:t>folder containing this readme).</w:t>
+              <w:t xml:space="preserve">.zip was extracted to (the folder containing this readme). </w:t>
             </w:r>
           </w:p>
           <w:p>
             <w:pPr>
               <w:pStyle w:val="Default"/>
-              <w:jc w:val="both"/>
               <w:rPr>
                 <w:sz w:val="16"/>
                 <w:szCs w:val="16"/>
@@ -883,15 +838,22 @@
           </w:p>
           <w:p>
             <w:pPr>
-              <w:pStyle w:val="Default"/>
-              <w:jc w:val="both"/>
-              <w:rPr>
+              <w:keepLines/>
+              <w:widowControl w:val="0"/>
+              <w:autoSpaceDE w:val="0"/>
+              <w:autoSpaceDN w:val="0"/>
+              <w:adjustRightInd w:val="0"/>
+              <w:spacing w:after="0" w:line="240" w:lineRule="auto"/>
+              <w:ind w:right="96"/>
+              <w:rPr>
+                <w:rFonts w:ascii="Arial" w:eastAsia="Times New Roman" w:hAnsi="Arial" w:cs="Times New Roman"/>
                 <w:sz w:val="16"/>
                 <w:szCs w:val="16"/>
               </w:rPr>
             </w:pPr>
             <w:r>
               <w:rPr>
+                <w:rFonts w:ascii="Arial" w:eastAsia="Times New Roman" w:hAnsi="Arial" w:cs="Times New Roman"/>
                 <w:sz w:val="16"/>
                 <w:szCs w:val="16"/>
               </w:rPr>
@@ -900,8 +862,7 @@
             <w:proofErr w:type="spellStart"/>
             <w:r>
               <w:rPr>
-                <w:rFonts w:ascii="Courier New" w:hAnsi="Courier New" w:cs="Courier New"/>
-                <w:b/>
+                <w:rFonts w:ascii="Arial" w:eastAsia="Times New Roman" w:hAnsi="Arial" w:cs="Times New Roman"/>
                 <w:sz w:val="16"/>
                 <w:szCs w:val="16"/>
               </w:rPr>
@@ -910,165 +871,150 @@
             <w:proofErr w:type="spellEnd"/>
             <w:r>
               <w:rPr>
-                <w:rFonts w:ascii="Courier New" w:hAnsi="Courier New" w:cs="Courier New"/>
-                <w:b/>
+                <w:rFonts w:ascii="Arial" w:eastAsia="Times New Roman" w:hAnsi="Arial" w:cs="Times New Roman"/>
                 <w:sz w:val="16"/>
                 <w:szCs w:val="16"/>
               </w:rPr>
-              <w:t>\bin</w:t>
-            </w:r>
-            <w:r>
-              <w:rPr>
+              <w:t xml:space="preserve">\bin directory on the Oracle </w:t>
+            </w:r>
+            <w:proofErr w:type="spellStart"/>
+            <w:r>
+              <w:rPr>
+                <w:rFonts w:ascii="Arial" w:eastAsia="Times New Roman" w:hAnsi="Arial" w:cs="Times New Roman"/>
                 <w:sz w:val="16"/>
                 <w:szCs w:val="16"/>
               </w:rPr>
-              <w:t xml:space="preserve"> directory on the </w:t>
-            </w:r>
-            <w:r>
-              <w:rPr>
-                <w:b/>
+              <w:t>Weblogic</w:t>
+            </w:r>
+            <w:proofErr w:type="spellEnd"/>
+            <w:r>
+              <w:rPr>
+                <w:rFonts w:ascii="Arial" w:eastAsia="Times New Roman" w:hAnsi="Arial" w:cs="Times New Roman"/>
                 <w:sz w:val="16"/>
                 <w:szCs w:val="16"/>
               </w:rPr>
-              <w:t>Oracle WebLogic Application Server</w:t>
-            </w:r>
-            <w:r>
-              <w:rPr>
+              <w:t xml:space="preserve"> Server and rename the following </w:t>
+            </w:r>
+            <w:proofErr w:type="gramStart"/>
+            <w:r>
+              <w:rPr>
+                <w:rFonts w:ascii="Arial" w:eastAsia="Times New Roman" w:hAnsi="Arial" w:cs="Times New Roman"/>
                 <w:sz w:val="16"/>
                 <w:szCs w:val="16"/>
               </w:rPr>
-              <w:t xml:space="preserve"> and rename the following file</w:t>
-            </w:r>
-            <w:r>
-              <w:rPr>
+              <w:t>files:-</w:t>
+            </w:r>
+            <w:proofErr w:type="gramEnd"/>
+            <w:r>
+              <w:rPr>
+                <w:rFonts w:ascii="Arial" w:eastAsia="Times New Roman" w:hAnsi="Arial" w:cs="Times New Roman"/>
                 <w:sz w:val="16"/>
                 <w:szCs w:val="16"/>
               </w:rPr>
-              <w:t>s</w:t>
-            </w:r>
-            <w:r>
-              <w:rPr>
+              <w:br/>
+            </w:r>
+            <w:r>
+              <w:rPr>
+                <w:rFonts w:ascii="Arial" w:eastAsia="Times New Roman" w:hAnsi="Arial" w:cs="Times New Roman"/>
                 <w:sz w:val="16"/>
                 <w:szCs w:val="16"/>
               </w:rPr>
-              <w:t xml:space="preserve"> – </w:t>
+              <w:br/>
+            </w:r>
+            <w:r>
+              <w:rPr>
+                <w:rStyle w:val="TableTitleline"/>
+                <w:b w:val="0"/>
+                <w:bCs w:val="0"/>
+                <w:i w:val="0"/>
+                <w:iCs w:val="0"/>
+              </w:rPr>
+              <w:tab/>
+            </w:r>
+            <w:r>
+              <w:rPr>
+                <w:rStyle w:val="TableTitleline"/>
+                <w:b w:val="0"/>
+                <w:bCs w:val="0"/>
+                <w:i w:val="0"/>
+                <w:iCs w:val="0"/>
+              </w:rPr>
+              <w:t>nm0510.fm</w:t>
+            </w:r>
+            <w:r>
+              <w:rPr>
+                <w:rStyle w:val="TableTitleline"/>
+                <w:b w:val="0"/>
+                <w:bCs w:val="0"/>
+                <w:i w:val="0"/>
+                <w:iCs w:val="0"/>
+              </w:rPr>
+              <w:t>x</w:t>
+            </w:r>
+            <w:r>
+              <w:rPr>
+                <w:rFonts w:ascii="Arial" w:eastAsia="Times New Roman" w:hAnsi="Arial" w:cs="Times New Roman"/>
+                <w:sz w:val="16"/>
+                <w:szCs w:val="16"/>
+              </w:rPr>
+              <w:t xml:space="preserve"> </w:t>
+            </w:r>
+            <w:r>
+              <w:rPr>
+                <w:rFonts w:ascii="Arial" w:eastAsia="Times New Roman" w:hAnsi="Arial" w:cs="Times New Roman"/>
+                <w:sz w:val="16"/>
+                <w:szCs w:val="16"/>
+              </w:rPr>
+              <w:t>to nm0510</w:t>
+            </w:r>
+            <w:r>
+              <w:rPr>
+                <w:rFonts w:ascii="Arial" w:eastAsia="Times New Roman" w:hAnsi="Arial" w:cs="Times New Roman"/>
+                <w:sz w:val="16"/>
+                <w:szCs w:val="16"/>
+              </w:rPr>
+              <w:t>_old.</w:t>
+            </w:r>
+            <w:r>
+              <w:rPr>
+                <w:rFonts w:ascii="Arial" w:eastAsia="Times New Roman" w:hAnsi="Arial" w:cs="Times New Roman"/>
+                <w:sz w:val="16"/>
+                <w:szCs w:val="16"/>
+              </w:rPr>
+              <w:t>fmx</w:t>
             </w:r>
           </w:p>
           <w:p>
             <w:pPr>
-              <w:pStyle w:val="Default"/>
-              <w:jc w:val="both"/>
-              <w:rPr>
-                <w:sz w:val="16"/>
+              <w:pStyle w:val="TableText"/>
+              <w:rPr>
                 <w:szCs w:val="16"/>
               </w:rPr>
             </w:pPr>
+            <w:r>
+              <w:rPr>
+                <w:szCs w:val="16"/>
+              </w:rPr>
+              <w:br/>
+              <w:t xml:space="preserve">Then copy in the </w:t>
+            </w:r>
+            <w:r>
+              <w:rPr>
+                <w:szCs w:val="16"/>
+              </w:rPr>
+              <w:t>new versions of the</w:t>
+            </w:r>
+            <w:r>
+              <w:rPr>
+                <w:szCs w:val="16"/>
+              </w:rPr>
+              <w:t xml:space="preserve"> files from the staging folder.</w:t>
+            </w:r>
           </w:p>
           <w:p>
             <w:pPr>
-              <w:pStyle w:val="Default"/>
-              <w:jc w:val="both"/>
-              <w:rPr>
-                <w:b/>
-                <w:sz w:val="16"/>
-                <w:szCs w:val="16"/>
-              </w:rPr>
-            </w:pPr>
-            <w:r>
-              <w:rPr>
-                <w:b/>
-                <w:sz w:val="16"/>
-                <w:szCs w:val="16"/>
-              </w:rPr>
-              <w:t>nm05</w:t>
-            </w:r>
-            <w:r>
-              <w:rPr>
-                <w:b/>
-                <w:sz w:val="16"/>
-                <w:szCs w:val="16"/>
-              </w:rPr>
-              <w:t xml:space="preserve">10.fmx </w:t>
-            </w:r>
-            <w:r>
-              <w:rPr>
-                <w:sz w:val="16"/>
-                <w:szCs w:val="16"/>
-              </w:rPr>
-              <w:t xml:space="preserve">to </w:t>
-            </w:r>
-            <w:r>
-              <w:rPr>
-                <w:b/>
-                <w:sz w:val="16"/>
-                <w:szCs w:val="16"/>
-              </w:rPr>
-              <w:t>nm05</w:t>
-            </w:r>
-            <w:r>
-              <w:rPr>
-                <w:b/>
-                <w:sz w:val="16"/>
-                <w:szCs w:val="16"/>
-              </w:rPr>
-              <w:t>10_old.fmx</w:t>
-            </w:r>
-          </w:p>
-          <w:p>
-            <w:pPr>
-              <w:pStyle w:val="Default"/>
-              <w:jc w:val="both"/>
-              <w:rPr>
-                <w:sz w:val="16"/>
-                <w:szCs w:val="16"/>
-              </w:rPr>
-            </w:pPr>
-          </w:p>
-          <w:p>
-            <w:pPr>
-              <w:pStyle w:val="Default"/>
-              <w:jc w:val="both"/>
-              <w:rPr>
-                <w:sz w:val="16"/>
-                <w:szCs w:val="16"/>
-              </w:rPr>
-            </w:pPr>
-            <w:r>
-              <w:rPr>
-                <w:sz w:val="16"/>
-                <w:szCs w:val="16"/>
-              </w:rPr>
-              <w:t xml:space="preserve">Then copy in the </w:t>
-            </w:r>
-            <w:r>
-              <w:rPr>
-                <w:b/>
-                <w:sz w:val="16"/>
-                <w:szCs w:val="16"/>
-              </w:rPr>
-              <w:t>new version</w:t>
-            </w:r>
-            <w:r>
-              <w:rPr>
-                <w:sz w:val="16"/>
-                <w:szCs w:val="16"/>
-              </w:rPr>
-              <w:t xml:space="preserve"> of the file</w:t>
-            </w:r>
-            <w:r>
-              <w:rPr>
-                <w:sz w:val="16"/>
-                <w:szCs w:val="16"/>
-              </w:rPr>
-              <w:t xml:space="preserve"> from the staging folder.</w:t>
-            </w:r>
-          </w:p>
-          <w:p>
-            <w:pPr>
-              <w:pStyle w:val="Default"/>
-              <w:jc w:val="both"/>
-              <w:rPr>
-                <w:sz w:val="16"/>
+              <w:pStyle w:val="TableText"/>
+              <w:rPr>
                 <w:szCs w:val="16"/>
               </w:rPr>
             </w:pPr>
@@ -1076,7 +1022,6 @@
           <w:p>
             <w:pPr>
               <w:pStyle w:val="TableText"/>
-              <w:jc w:val="both"/>
               <w:rPr>
                 <w:szCs w:val="16"/>
               </w:rPr>
@@ -1085,52 +1030,12 @@
               <w:rPr>
                 <w:szCs w:val="16"/>
               </w:rPr>
-              <w:t xml:space="preserve">Log onto </w:t>
-            </w:r>
-            <w:r>
-              <w:rPr>
-                <w:b/>
-                <w:szCs w:val="16"/>
-              </w:rPr>
-              <w:t>SQL*P</w:t>
-            </w:r>
-            <w:r>
-              <w:rPr>
-                <w:b/>
-                <w:szCs w:val="16"/>
-              </w:rPr>
-              <w:t>lus</w:t>
-            </w:r>
-            <w:r>
-              <w:rPr>
-                <w:szCs w:val="16"/>
-              </w:rPr>
-              <w:t xml:space="preserve"> </w:t>
-            </w:r>
-            <w:r>
-              <w:rPr>
-                <w:szCs w:val="16"/>
-              </w:rPr>
-              <w:t xml:space="preserve">as the </w:t>
-            </w:r>
-            <w:r>
-              <w:rPr>
-                <w:b/>
-                <w:szCs w:val="16"/>
-              </w:rPr>
-              <w:t>Highways Owner</w:t>
-            </w:r>
-            <w:r>
-              <w:rPr>
-                <w:szCs w:val="16"/>
-              </w:rPr>
-              <w:t xml:space="preserve"> with the staging folder as the working directory. </w:t>
+              <w:t xml:space="preserve">Log onto SQL*Plus as the Highways Owner with the staging folder as the working directory. </w:t>
             </w:r>
           </w:p>
           <w:p>
             <w:pPr>
               <w:pStyle w:val="TableText"/>
-              <w:jc w:val="both"/>
               <w:rPr>
                 <w:szCs w:val="16"/>
               </w:rPr>
@@ -1139,7 +1044,6 @@
           <w:p>
             <w:pPr>
               <w:pStyle w:val="TableText"/>
-              <w:jc w:val="both"/>
               <w:rPr>
                 <w:szCs w:val="16"/>
               </w:rPr>
@@ -1148,43 +1052,26 @@
               <w:rPr>
                 <w:szCs w:val="16"/>
               </w:rPr>
-              <w:t xml:space="preserve">At the prompt type </w:t>
-            </w:r>
-            <w:r>
-              <w:rPr>
-                <w:b/>
-                <w:szCs w:val="16"/>
-              </w:rPr>
-              <w:t xml:space="preserve">START </w:t>
-            </w:r>
-            <w:r>
-              <w:rPr>
-                <w:b/>
-              </w:rPr>
+              <w:tab/>
+              <w:t xml:space="preserve">At the prompt type START </w:t>
+            </w:r>
+            <w:r>
               <w:fldChar w:fldCharType="begin"/>
             </w:r>
             <w:r>
-              <w:rPr>
-                <w:b/>
-              </w:rPr>
               <w:instrText xml:space="preserve"> DOCPROPERTY  "$Install SQL Script$"  \* MERGEFORMAT </w:instrText>
             </w:r>
             <w:r>
-              <w:rPr>
-                <w:b/>
-              </w:rPr>
               <w:fldChar w:fldCharType="separate"/>
             </w:r>
             <w:r>
               <w:rPr>
-                <w:b/>
-                <w:szCs w:val="16"/>
-              </w:rPr>
-              <w:t>nm_4700_fix50.sql</w:t>
-            </w:r>
-            <w:r>
-              <w:rPr>
-                <w:b/>
+                <w:szCs w:val="16"/>
+              </w:rPr>
+              <w:t>nm_4700_fix</w:t>
+            </w:r>
+            <w:r>
+              <w:rPr>
                 <w:szCs w:val="16"/>
               </w:rPr>
               <w:fldChar w:fldCharType="end"/>
@@ -1193,19 +1080,42 @@
               <w:rPr>
                 <w:szCs w:val="16"/>
               </w:rPr>
-              <w:t xml:space="preserve"> </w:t>
-            </w:r>
-            <w:r>
-              <w:rPr>
-                <w:szCs w:val="16"/>
-              </w:rPr>
-              <w:t xml:space="preserve">and press return. </w:t>
+              <w:fldChar w:fldCharType="begin"/>
+            </w:r>
+            <w:r>
+              <w:rPr>
+                <w:szCs w:val="16"/>
+              </w:rPr>
+              <w:instrText xml:space="preserve"> DOCPROPERTY  "$Fix Number$"  \* MERGEFORMAT </w:instrText>
+            </w:r>
+            <w:r>
+              <w:rPr>
+                <w:szCs w:val="16"/>
+              </w:rPr>
+              <w:fldChar w:fldCharType="separate"/>
+            </w:r>
+            <w:r>
+              <w:rPr>
+                <w:szCs w:val="16"/>
+              </w:rPr>
+              <w:t>50</w:t>
+            </w:r>
+            <w:r>
+              <w:rPr>
+                <w:szCs w:val="16"/>
+              </w:rPr>
+              <w:fldChar w:fldCharType="end"/>
+            </w:r>
+            <w:r>
+              <w:rPr>
+                <w:szCs w:val="16"/>
+              </w:rPr>
+              <w:t xml:space="preserve">.sql and press return. </w:t>
             </w:r>
           </w:p>
           <w:p>
             <w:pPr>
               <w:pStyle w:val="TableText"/>
-              <w:jc w:val="both"/>
               <w:rPr>
                 <w:szCs w:val="16"/>
               </w:rPr>
@@ -1214,36 +1124,15 @@
           <w:p>
             <w:pPr>
               <w:pStyle w:val="TableText"/>
-              <w:jc w:val="both"/>
-              <w:rPr>
-                <w:szCs w:val="16"/>
+              <w:rPr>
+                <w:b/>
               </w:rPr>
             </w:pPr>
             <w:r>
               <w:rPr>
                 <w:szCs w:val="16"/>
               </w:rPr>
-              <w:t xml:space="preserve">Exit </w:t>
-            </w:r>
-            <w:r>
-              <w:rPr>
-                <w:b/>
-                <w:szCs w:val="16"/>
-              </w:rPr>
-              <w:t>SQL*P</w:t>
-            </w:r>
-            <w:r>
-              <w:rPr>
-                <w:b/>
-                <w:szCs w:val="16"/>
-              </w:rPr>
-              <w:t>lus</w:t>
-            </w:r>
-            <w:r>
-              <w:rPr>
-                <w:szCs w:val="16"/>
-              </w:rPr>
-              <w:t>.</w:t>
+              <w:t>Exit SQL*Plus</w:t>
             </w:r>
           </w:p>
         </w:tc>
@@ -1254,7 +1143,7 @@
         </w:trPr>
         <w:tc>
           <w:tcPr>
-            <w:tcW w:w="2545" w:type="dxa"/>
+            <w:tcW w:w="2386" w:type="dxa"/>
             <w:shd w:val="pct15" w:color="auto" w:fill="auto"/>
           </w:tcPr>
           <w:p>
@@ -1274,14 +1163,13 @@
         </w:tc>
         <w:tc>
           <w:tcPr>
-            <w:tcW w:w="7733" w:type="dxa"/>
+            <w:tcW w:w="7892" w:type="dxa"/>
           </w:tcPr>
           <w:p>
             <w:pPr>
               <w:pStyle w:val="TableHeading"/>
               <w:rPr>
                 <w:rStyle w:val="TableTitleline"/>
-                <w:i w:val="0"/>
               </w:rPr>
             </w:pPr>
           </w:p>
@@ -1293,7 +1181,7 @@
         </w:trPr>
         <w:tc>
           <w:tcPr>
-            <w:tcW w:w="2545" w:type="dxa"/>
+            <w:tcW w:w="2386" w:type="dxa"/>
             <w:shd w:val="pct15" w:color="auto" w:fill="auto"/>
           </w:tcPr>
           <w:p>
@@ -1313,7 +1201,7 @@
         </w:tc>
         <w:tc>
           <w:tcPr>
-            <w:tcW w:w="7733" w:type="dxa"/>
+            <w:tcW w:w="7892" w:type="dxa"/>
           </w:tcPr>
           <w:p>
             <w:pPr>
@@ -1331,7 +1219,7 @@
         </w:trPr>
         <w:tc>
           <w:tcPr>
-            <w:tcW w:w="2545" w:type="dxa"/>
+            <w:tcW w:w="2386" w:type="dxa"/>
             <w:shd w:val="pct15" w:color="auto" w:fill="auto"/>
           </w:tcPr>
           <w:p>
@@ -1365,7 +1253,7 @@
         </w:tc>
         <w:tc>
           <w:tcPr>
-            <w:tcW w:w="7733" w:type="dxa"/>
+            <w:tcW w:w="7892" w:type="dxa"/>
           </w:tcPr>
           <w:p>
             <w:pPr>
@@ -1383,7 +1271,7 @@
         </w:trPr>
         <w:tc>
           <w:tcPr>
-            <w:tcW w:w="2545" w:type="dxa"/>
+            <w:tcW w:w="2386" w:type="dxa"/>
             <w:shd w:val="pct15" w:color="auto" w:fill="auto"/>
           </w:tcPr>
           <w:p>
@@ -1403,7 +1291,7 @@
         </w:tc>
         <w:tc>
           <w:tcPr>
-            <w:tcW w:w="7733" w:type="dxa"/>
+            <w:tcW w:w="7892" w:type="dxa"/>
           </w:tcPr>
           <w:p>
             <w:pPr>
@@ -1421,7 +1309,7 @@
       <w:pPr>
         <w:pStyle w:val="Heading1"/>
       </w:pPr>
-      <w:bookmarkStart w:id="2" w:name="_Toc490123757"/>
+      <w:bookmarkStart w:id="2" w:name="_Toc490549429"/>
       <w:r>
         <w:t>List of Amended Files</w:t>
       </w:r>
@@ -1448,8 +1336,8 @@
         <w:tblLook w:val="0000" w:firstRow="0" w:lastRow="0" w:firstColumn="0" w:lastColumn="0" w:noHBand="0" w:noVBand="0"/>
       </w:tblPr>
       <w:tblGrid>
-        <w:gridCol w:w="2545"/>
-        <w:gridCol w:w="7733"/>
+        <w:gridCol w:w="3943"/>
+        <w:gridCol w:w="6335"/>
       </w:tblGrid>
       <w:tr>
         <w:trPr>
@@ -1457,7 +1345,7 @@
         </w:trPr>
         <w:tc>
           <w:tcPr>
-            <w:tcW w:w="2545" w:type="dxa"/>
+            <w:tcW w:w="3943" w:type="dxa"/>
             <w:tcBorders>
               <w:bottom w:val="single" w:sz="4" w:space="0" w:color="auto"/>
             </w:tcBorders>
@@ -1481,7 +1369,7 @@
         </w:tc>
         <w:tc>
           <w:tcPr>
-            <w:tcW w:w="7733" w:type="dxa"/>
+            <w:tcW w:w="6335" w:type="dxa"/>
             <w:tcBorders>
               <w:bottom w:val="single" w:sz="4" w:space="0" w:color="auto"/>
             </w:tcBorders>
@@ -1510,7 +1398,35 @@
         </w:trPr>
         <w:tc>
           <w:tcPr>
-            <w:tcW w:w="2545" w:type="dxa"/>
+            <w:tcW w:w="3943" w:type="dxa"/>
+            <w:shd w:val="clear" w:color="auto" w:fill="FFFFFF" w:themeFill="background1"/>
+          </w:tcPr>
+          <w:p>
+            <w:pPr>
+              <w:pStyle w:val="TableText"/>
+              <w:rPr>
+                <w:rStyle w:val="TableTitleline"/>
+                <w:b w:val="0"/>
+                <w:bCs w:val="0"/>
+                <w:i w:val="0"/>
+                <w:iCs w:val="0"/>
+              </w:rPr>
+            </w:pPr>
+            <w:r>
+              <w:rPr>
+                <w:rStyle w:val="TableTitleline"/>
+                <w:b w:val="0"/>
+                <w:bCs w:val="0"/>
+                <w:i w:val="0"/>
+                <w:iCs w:val="0"/>
+              </w:rPr>
+              <w:t>nm0510.fmx</w:t>
+            </w:r>
+          </w:p>
+        </w:tc>
+        <w:tc>
+          <w:tcPr>
+            <w:tcW w:w="6335" w:type="dxa"/>
             <w:shd w:val="clear" w:color="auto" w:fill="FFFFFF" w:themeFill="background1"/>
           </w:tcPr>
           <w:p>
@@ -1518,16 +1434,46 @@
               <w:pStyle w:val="TableText"/>
             </w:pPr>
             <w:r>
-              <w:t>nm05</w:t>
-            </w:r>
-            <w:r>
-              <w:t>10.fmx</w:t>
+              <w:t>5.31</w:t>
+            </w:r>
+          </w:p>
+        </w:tc>
+      </w:tr>
+      <w:tr>
+        <w:trPr>
+          <w:trHeight w:val="80"/>
+        </w:trPr>
+        <w:tc>
+          <w:tcPr>
+            <w:tcW w:w="3943" w:type="dxa"/>
+            <w:shd w:val="clear" w:color="auto" w:fill="FFFFFF" w:themeFill="background1"/>
+          </w:tcPr>
+          <w:p>
+            <w:pPr>
+              <w:pStyle w:val="TableText"/>
+              <w:rPr>
+                <w:rStyle w:val="TableTitleline"/>
+                <w:b w:val="0"/>
+                <w:bCs w:val="0"/>
+                <w:i w:val="0"/>
+                <w:iCs w:val="0"/>
+              </w:rPr>
+            </w:pPr>
+            <w:r>
+              <w:rPr>
+                <w:rStyle w:val="TableTitleline"/>
+                <w:b w:val="0"/>
+                <w:bCs w:val="0"/>
+                <w:i w:val="0"/>
+                <w:iCs w:val="0"/>
+              </w:rPr>
+              <w:t>nm3flx.pkh</w:t>
             </w:r>
           </w:p>
         </w:tc>
         <w:tc>
           <w:tcPr>
-            <w:tcW w:w="7733" w:type="dxa"/>
+            <w:tcW w:w="6335" w:type="dxa"/>
             <w:shd w:val="clear" w:color="auto" w:fill="FFFFFF" w:themeFill="background1"/>
           </w:tcPr>
           <w:p>
@@ -1535,18 +1481,46 @@
               <w:pStyle w:val="TableText"/>
             </w:pPr>
             <w:r>
-              <w:t>5.31</w:t>
+              <w:t>2.10</w:t>
             </w:r>
           </w:p>
         </w:tc>
       </w:tr>
       <w:tr>
         <w:trPr>
-          <w:trHeight w:val="181"/>
+          <w:trHeight w:val="80"/>
         </w:trPr>
         <w:tc>
           <w:tcPr>
-            <w:tcW w:w="2545" w:type="dxa"/>
+            <w:tcW w:w="3943" w:type="dxa"/>
+            <w:shd w:val="clear" w:color="auto" w:fill="FFFFFF" w:themeFill="background1"/>
+          </w:tcPr>
+          <w:p>
+            <w:pPr>
+              <w:pStyle w:val="TableText"/>
+              <w:rPr>
+                <w:rStyle w:val="TableTitleline"/>
+                <w:b w:val="0"/>
+                <w:bCs w:val="0"/>
+                <w:i w:val="0"/>
+                <w:iCs w:val="0"/>
+              </w:rPr>
+            </w:pPr>
+            <w:r>
+              <w:rPr>
+                <w:rStyle w:val="TableTitleline"/>
+                <w:b w:val="0"/>
+                <w:bCs w:val="0"/>
+                <w:i w:val="0"/>
+                <w:iCs w:val="0"/>
+              </w:rPr>
+              <w:t>nm3rsc.pkw</w:t>
+            </w:r>
+          </w:p>
+        </w:tc>
+        <w:tc>
+          <w:tcPr>
+            <w:tcW w:w="6335" w:type="dxa"/>
             <w:shd w:val="clear" w:color="auto" w:fill="FFFFFF" w:themeFill="background1"/>
           </w:tcPr>
           <w:p>
@@ -1554,13 +1528,46 @@
               <w:pStyle w:val="TableText"/>
             </w:pPr>
             <w:r>
-              <w:t>nm3flx.pkh</w:t>
+              <w:t>2.16</w:t>
+            </w:r>
+          </w:p>
+        </w:tc>
+      </w:tr>
+      <w:tr>
+        <w:trPr>
+          <w:trHeight w:val="80"/>
+        </w:trPr>
+        <w:tc>
+          <w:tcPr>
+            <w:tcW w:w="3943" w:type="dxa"/>
+            <w:shd w:val="clear" w:color="auto" w:fill="FFFFFF" w:themeFill="background1"/>
+          </w:tcPr>
+          <w:p>
+            <w:pPr>
+              <w:pStyle w:val="TableText"/>
+              <w:rPr>
+                <w:rStyle w:val="TableTitleline"/>
+                <w:b w:val="0"/>
+                <w:bCs w:val="0"/>
+                <w:i w:val="0"/>
+                <w:iCs w:val="0"/>
+              </w:rPr>
+            </w:pPr>
+            <w:r>
+              <w:rPr>
+                <w:rStyle w:val="TableTitleline"/>
+                <w:b w:val="0"/>
+                <w:bCs w:val="0"/>
+                <w:i w:val="0"/>
+                <w:iCs w:val="0"/>
+              </w:rPr>
+              <w:t>nm3pla.pkw</w:t>
             </w:r>
           </w:p>
         </w:tc>
         <w:tc>
           <w:tcPr>
-            <w:tcW w:w="7733" w:type="dxa"/>
+            <w:tcW w:w="6335" w:type="dxa"/>
             <w:shd w:val="clear" w:color="auto" w:fill="FFFFFF" w:themeFill="background1"/>
           </w:tcPr>
           <w:p>
@@ -1568,18 +1575,46 @@
               <w:pStyle w:val="TableText"/>
             </w:pPr>
             <w:r>
-              <w:t>2.10</w:t>
+              <w:t>2.21</w:t>
             </w:r>
           </w:p>
         </w:tc>
       </w:tr>
       <w:tr>
         <w:trPr>
-          <w:trHeight w:val="181"/>
+          <w:trHeight w:val="80"/>
         </w:trPr>
         <w:tc>
           <w:tcPr>
-            <w:tcW w:w="2545" w:type="dxa"/>
+            <w:tcW w:w="3943" w:type="dxa"/>
+            <w:shd w:val="clear" w:color="auto" w:fill="FFFFFF" w:themeFill="background1"/>
+          </w:tcPr>
+          <w:p>
+            <w:pPr>
+              <w:pStyle w:val="TableText"/>
+              <w:rPr>
+                <w:rStyle w:val="TableTitleline"/>
+                <w:b w:val="0"/>
+                <w:bCs w:val="0"/>
+                <w:i w:val="0"/>
+                <w:iCs w:val="0"/>
+              </w:rPr>
+            </w:pPr>
+            <w:r>
+              <w:rPr>
+                <w:rStyle w:val="TableTitleline"/>
+                <w:b w:val="0"/>
+                <w:bCs w:val="0"/>
+                <w:i w:val="0"/>
+                <w:iCs w:val="0"/>
+              </w:rPr>
+              <w:t>nm3undo.pkb</w:t>
+            </w:r>
+          </w:p>
+        </w:tc>
+        <w:tc>
+          <w:tcPr>
+            <w:tcW w:w="6335" w:type="dxa"/>
             <w:shd w:val="clear" w:color="auto" w:fill="FFFFFF" w:themeFill="background1"/>
           </w:tcPr>
           <w:p>
@@ -1587,19 +1622,51 @@
               <w:pStyle w:val="TableText"/>
             </w:pPr>
             <w:r>
-              <w:t>nm3r</w:t>
-            </w:r>
-            <w:r>
-              <w:t>s</w:t>
-            </w:r>
-            <w:r>
-              <w:t>c.pkw</w:t>
-            </w:r>
+              <w:t>2.</w:t>
+            </w:r>
+            <w:r>
+              <w:t>28.1.0</w:t>
+            </w:r>
+          </w:p>
+        </w:tc>
+      </w:tr>
+      <w:tr>
+        <w:trPr>
+          <w:trHeight w:val="80"/>
+        </w:trPr>
+        <w:tc>
+          <w:tcPr>
+            <w:tcW w:w="3943" w:type="dxa"/>
+            <w:shd w:val="clear" w:color="auto" w:fill="FFFFFF" w:themeFill="background1"/>
+          </w:tcPr>
+          <w:p>
+            <w:pPr>
+              <w:pStyle w:val="TableText"/>
+              <w:rPr>
+                <w:rStyle w:val="TableTitleline"/>
+                <w:b w:val="0"/>
+                <w:bCs w:val="0"/>
+                <w:i w:val="0"/>
+                <w:iCs w:val="0"/>
+              </w:rPr>
+            </w:pPr>
+            <w:proofErr w:type="spellStart"/>
+            <w:r>
+              <w:rPr>
+                <w:rStyle w:val="TableTitleline"/>
+                <w:b w:val="0"/>
+                <w:bCs w:val="0"/>
+                <w:i w:val="0"/>
+                <w:iCs w:val="0"/>
+              </w:rPr>
+              <w:t>hig_process_security.pkh</w:t>
+            </w:r>
+            <w:proofErr w:type="spellEnd"/>
           </w:p>
         </w:tc>
         <w:tc>
           <w:tcPr>
-            <w:tcW w:w="7733" w:type="dxa"/>
+            <w:tcW w:w="6335" w:type="dxa"/>
             <w:shd w:val="clear" w:color="auto" w:fill="FFFFFF" w:themeFill="background1"/>
           </w:tcPr>
           <w:p>
@@ -1607,18 +1674,53 @@
               <w:pStyle w:val="TableText"/>
             </w:pPr>
             <w:r>
-              <w:t>2.16</w:t>
-            </w:r>
+              <w:t>1.</w:t>
+            </w:r>
+            <w:r>
+              <w:t>0</w:t>
+            </w:r>
+            <w:bookmarkStart w:id="3" w:name="_GoBack"/>
+            <w:bookmarkEnd w:id="3"/>
           </w:p>
         </w:tc>
       </w:tr>
       <w:tr>
         <w:trPr>
-          <w:trHeight w:val="181"/>
+          <w:trHeight w:val="80"/>
         </w:trPr>
         <w:tc>
           <w:tcPr>
-            <w:tcW w:w="2545" w:type="dxa"/>
+            <w:tcW w:w="3943" w:type="dxa"/>
+            <w:shd w:val="clear" w:color="auto" w:fill="FFFFFF" w:themeFill="background1"/>
+          </w:tcPr>
+          <w:p>
+            <w:pPr>
+              <w:pStyle w:val="TableText"/>
+              <w:rPr>
+                <w:rStyle w:val="TableTitleline"/>
+                <w:b w:val="0"/>
+                <w:bCs w:val="0"/>
+                <w:i w:val="0"/>
+                <w:iCs w:val="0"/>
+              </w:rPr>
+            </w:pPr>
+            <w:proofErr w:type="spellStart"/>
+            <w:r>
+              <w:rPr>
+                <w:rStyle w:val="TableTitleline"/>
+                <w:b w:val="0"/>
+                <w:bCs w:val="0"/>
+                <w:i w:val="0"/>
+                <w:iCs w:val="0"/>
+              </w:rPr>
+              <w:t>hig_process_security.pkw</w:t>
+            </w:r>
+            <w:proofErr w:type="spellEnd"/>
+          </w:p>
+        </w:tc>
+        <w:tc>
+          <w:tcPr>
+            <w:tcW w:w="6335" w:type="dxa"/>
             <w:shd w:val="clear" w:color="auto" w:fill="FFFFFF" w:themeFill="background1"/>
           </w:tcPr>
           <w:p>
@@ -1626,13 +1728,49 @@
               <w:pStyle w:val="TableText"/>
             </w:pPr>
             <w:r>
-              <w:t>nm3pla.pkw</w:t>
+              <w:t>1.</w:t>
+            </w:r>
+            <w:r>
+              <w:t>1</w:t>
+            </w:r>
+          </w:p>
+        </w:tc>
+      </w:tr>
+      <w:tr>
+        <w:trPr>
+          <w:trHeight w:val="80"/>
+        </w:trPr>
+        <w:tc>
+          <w:tcPr>
+            <w:tcW w:w="3943" w:type="dxa"/>
+            <w:shd w:val="clear" w:color="auto" w:fill="FFFFFF" w:themeFill="background1"/>
+          </w:tcPr>
+          <w:p>
+            <w:pPr>
+              <w:pStyle w:val="TableText"/>
+              <w:rPr>
+                <w:rStyle w:val="TableTitleline"/>
+                <w:b w:val="0"/>
+                <w:bCs w:val="0"/>
+                <w:i w:val="0"/>
+                <w:iCs w:val="0"/>
+              </w:rPr>
+            </w:pPr>
+            <w:r>
+              <w:rPr>
+                <w:rStyle w:val="TableTitleline"/>
+                <w:b w:val="0"/>
+                <w:bCs w:val="0"/>
+                <w:i w:val="0"/>
+                <w:iCs w:val="0"/>
+              </w:rPr>
+              <w:t>nm_4700_fix50.sql</w:t>
             </w:r>
           </w:p>
         </w:tc>
         <w:tc>
           <w:tcPr>
-            <w:tcW w:w="7733" w:type="dxa"/>
+            <w:tcW w:w="6335" w:type="dxa"/>
             <w:shd w:val="clear" w:color="auto" w:fill="FFFFFF" w:themeFill="background1"/>
           </w:tcPr>
           <w:p>
@@ -1640,181 +1778,51 @@
               <w:pStyle w:val="TableText"/>
             </w:pPr>
             <w:r>
-              <w:t>2.21</w:t>
-            </w:r>
-          </w:p>
-        </w:tc>
-      </w:tr>
-      <w:tr>
-        <w:trPr>
-          <w:trHeight w:val="181"/>
-        </w:trPr>
-        <w:tc>
-          <w:tcPr>
-            <w:tcW w:w="2545" w:type="dxa"/>
-            <w:shd w:val="clear" w:color="auto" w:fill="FFFFFF" w:themeFill="background1"/>
-          </w:tcPr>
-          <w:p>
-            <w:pPr>
-              <w:pStyle w:val="TableText"/>
-            </w:pPr>
-            <w:r>
-              <w:t>nm3undo.pkw</w:t>
-            </w:r>
-          </w:p>
-        </w:tc>
-        <w:tc>
-          <w:tcPr>
-            <w:tcW w:w="7733" w:type="dxa"/>
-            <w:shd w:val="clear" w:color="auto" w:fill="FFFFFF" w:themeFill="background1"/>
-          </w:tcPr>
-          <w:p>
-            <w:pPr>
-              <w:pStyle w:val="TableText"/>
-            </w:pPr>
-            <w:r>
-              <w:t>2.28.1.0</w:t>
-            </w:r>
-          </w:p>
-        </w:tc>
-      </w:tr>
-      <w:tr>
-        <w:trPr>
-          <w:trHeight w:val="181"/>
-        </w:trPr>
-        <w:tc>
-          <w:tcPr>
-            <w:tcW w:w="2545" w:type="dxa"/>
-            <w:shd w:val="clear" w:color="auto" w:fill="FFFFFF" w:themeFill="background1"/>
-          </w:tcPr>
-          <w:p>
-            <w:pPr>
-              <w:pStyle w:val="TableText"/>
-            </w:pPr>
-            <w:proofErr w:type="spellStart"/>
-            <w:r>
-              <w:t>hig_process</w:t>
-            </w:r>
-            <w:proofErr w:type="spellEnd"/>
-            <w:r>
-              <w:t xml:space="preserve"> </w:t>
-            </w:r>
-            <w:proofErr w:type="spellStart"/>
-            <w:r>
-              <w:t>security.pkh</w:t>
-            </w:r>
-            <w:proofErr w:type="spellEnd"/>
-          </w:p>
-        </w:tc>
-        <w:tc>
-          <w:tcPr>
-            <w:tcW w:w="7733" w:type="dxa"/>
-            <w:shd w:val="clear" w:color="auto" w:fill="FFFFFF" w:themeFill="background1"/>
-          </w:tcPr>
-          <w:p>
-            <w:pPr>
-              <w:pStyle w:val="TableText"/>
-            </w:pPr>
-            <w:r>
-              <w:t>1.1</w:t>
-            </w:r>
-          </w:p>
-        </w:tc>
-      </w:tr>
-      <w:tr>
-        <w:trPr>
-          <w:trHeight w:val="181"/>
-        </w:trPr>
-        <w:tc>
-          <w:tcPr>
-            <w:tcW w:w="2545" w:type="dxa"/>
-            <w:shd w:val="clear" w:color="auto" w:fill="FFFFFF" w:themeFill="background1"/>
-          </w:tcPr>
-          <w:p>
-            <w:pPr>
-              <w:pStyle w:val="TableText"/>
-            </w:pPr>
-            <w:proofErr w:type="spellStart"/>
-            <w:r>
-              <w:t>hig_process</w:t>
-            </w:r>
-            <w:proofErr w:type="spellEnd"/>
-            <w:r>
-              <w:t xml:space="preserve"> </w:t>
-            </w:r>
-            <w:proofErr w:type="spellStart"/>
-            <w:r>
-              <w:t>security.pkw</w:t>
-            </w:r>
-            <w:proofErr w:type="spellEnd"/>
-          </w:p>
-        </w:tc>
-        <w:tc>
-          <w:tcPr>
-            <w:tcW w:w="7733" w:type="dxa"/>
-            <w:shd w:val="clear" w:color="auto" w:fill="FFFFFF" w:themeFill="background1"/>
-          </w:tcPr>
-          <w:p>
-            <w:pPr>
-              <w:pStyle w:val="TableText"/>
-            </w:pPr>
-            <w:r>
-              <w:t>1.1</w:t>
-            </w:r>
-          </w:p>
-        </w:tc>
-      </w:tr>
-      <w:tr>
-        <w:trPr>
-          <w:trHeight w:val="181"/>
-        </w:trPr>
-        <w:tc>
-          <w:tcPr>
-            <w:tcW w:w="2545" w:type="dxa"/>
-            <w:shd w:val="clear" w:color="auto" w:fill="FFFFFF" w:themeFill="background1"/>
-          </w:tcPr>
-          <w:p>
-            <w:pPr>
-              <w:pStyle w:val="TableText"/>
-            </w:pPr>
-            <w:r>
-              <w:t>nm_4700_fix50.sql</w:t>
-            </w:r>
-          </w:p>
-        </w:tc>
-        <w:tc>
-          <w:tcPr>
-            <w:tcW w:w="7733" w:type="dxa"/>
-            <w:shd w:val="clear" w:color="auto" w:fill="FFFFFF" w:themeFill="background1"/>
-          </w:tcPr>
-          <w:p>
-            <w:pPr>
-              <w:pStyle w:val="TableText"/>
-            </w:pPr>
-            <w:r>
-              <w:t>1.2</w:t>
-            </w:r>
-            <w:bookmarkStart w:id="3" w:name="_GoBack"/>
-            <w:bookmarkEnd w:id="3"/>
+              <w:t>1.</w:t>
+            </w:r>
+            <w:r>
+              <w:t>2</w:t>
+            </w:r>
           </w:p>
         </w:tc>
       </w:tr>
     </w:tbl>
-    <w:p/>
-    <w:p/>
     <w:p>
       <w:pPr>
         <w:pStyle w:val="Heading1"/>
-      </w:pPr>
-      <w:bookmarkStart w:id="4" w:name="_Toc420919926"/>
-      <w:bookmarkStart w:id="5" w:name="_Toc421108158"/>
-      <w:bookmarkStart w:id="6" w:name="_Toc490123758"/>
+        <w:numPr>
+          <w:ilvl w:val="0"/>
+          <w:numId w:val="0"/>
+        </w:numPr>
+        <w:ind w:left="432" w:hanging="432"/>
+      </w:pPr>
+    </w:p>
+    <w:p>
+      <w:pPr>
+        <w:rPr>
+          <w:rFonts w:ascii="Arial" w:eastAsia="Times New Roman" w:hAnsi="Arial" w:cs="Arial"/>
+          <w:b/>
+          <w:kern w:val="28"/>
+          <w:sz w:val="24"/>
+          <w:szCs w:val="20"/>
+        </w:rPr>
+      </w:pPr>
       <w:r>
+        <w:br w:type="page"/>
+      </w:r>
+    </w:p>
+    <w:p>
+      <w:pPr>
+        <w:pStyle w:val="Heading1"/>
+      </w:pPr>
+      <w:bookmarkStart w:id="4" w:name="_Ref482785215"/>
+      <w:bookmarkStart w:id="5" w:name="_Toc490549430"/>
+      <w:r>
+        <w:lastRenderedPageBreak/>
         <w:t>Log No. Summary</w:t>
       </w:r>
       <w:bookmarkEnd w:id="4"/>
       <w:bookmarkEnd w:id="5"/>
-      <w:bookmarkEnd w:id="6"/>
       <w:r>
         <w:t xml:space="preserve"> </w:t>
       </w:r>
@@ -1838,19 +1846,7 @@
     </w:p>
     <w:p>
       <w:r>
-        <w:t xml:space="preserve">For issues raised by </w:t>
-      </w:r>
-      <w:r>
-        <w:t>users</w:t>
-      </w:r>
-      <w:r>
-        <w:t xml:space="preserve">, Bentley Technical Support Group (TSG) </w:t>
-      </w:r>
-      <w:r>
-        <w:t xml:space="preserve">Service Request </w:t>
-      </w:r>
-      <w:r>
-        <w:t xml:space="preserve">Numbers are cross </w:t>
+        <w:t xml:space="preserve">For issues raised by customers, Bentley Technical Support Group (TSG) Ticket Numbers are cross </w:t>
       </w:r>
       <w:r>
         <w:t>referenced where</w:t>
@@ -1904,6 +1900,7 @@
                 <w:rStyle w:val="TableTitleline"/>
               </w:rPr>
             </w:pPr>
+            <w:bookmarkStart w:id="6" w:name="_Hlk484511488"/>
             <w:r>
               <w:rPr>
                 <w:rStyle w:val="TableTitleline"/>
@@ -1956,13 +1953,7 @@
               <w:rPr>
                 <w:rStyle w:val="TableTitleline"/>
               </w:rPr>
-              <w:t xml:space="preserve">TSG </w:t>
-            </w:r>
-            <w:r>
-              <w:rPr>
-                <w:rStyle w:val="TableTitleline"/>
-              </w:rPr>
-              <w:t>Service Request</w:t>
+              <w:t>TSG Ticket Number</w:t>
             </w:r>
           </w:p>
         </w:tc>
@@ -1979,17 +1970,47 @@
           <w:p>
             <w:pPr>
               <w:pStyle w:val="TableText"/>
+              <w:rPr>
+                <w:szCs w:val="16"/>
+              </w:rPr>
             </w:pPr>
             <w:r>
+              <w:rPr>
+                <w:szCs w:val="16"/>
+              </w:rPr>
               <w:t xml:space="preserve">In Asset Items Form (NM0510), when locating an </w:t>
             </w:r>
             <w:proofErr w:type="gramStart"/>
             <w:r>
+              <w:rPr>
+                <w:szCs w:val="16"/>
+              </w:rPr>
               <w:t>asset</w:t>
             </w:r>
             <w:proofErr w:type="gramEnd"/>
             <w:r>
-              <w:t xml:space="preserve"> the network element does not change by manually supplying another element id. </w:t>
+              <w:rPr>
+                <w:szCs w:val="16"/>
+              </w:rPr>
+              <w:t xml:space="preserve"> the</w:t>
+            </w:r>
+            <w:r>
+              <w:rPr>
+                <w:szCs w:val="16"/>
+              </w:rPr>
+              <w:t xml:space="preserve"> network element does</w:t>
+            </w:r>
+            <w:r>
+              <w:rPr>
+                <w:szCs w:val="16"/>
+              </w:rPr>
+              <w:t xml:space="preserve"> </w:t>
+            </w:r>
+            <w:r>
+              <w:rPr>
+                <w:szCs w:val="16"/>
+              </w:rPr>
+              <w:t>not change by manually supplying another element id.</w:t>
             </w:r>
           </w:p>
         </w:tc>
@@ -2001,9 +2022,15 @@
           <w:p>
             <w:pPr>
               <w:pStyle w:val="TableText"/>
+              <w:rPr>
+                <w:szCs w:val="16"/>
+              </w:rPr>
             </w:pPr>
             <w:r>
-              <w:t xml:space="preserve">Defect 424672 </w:t>
+              <w:rPr>
+                <w:szCs w:val="16"/>
+              </w:rPr>
+              <w:t>Defect 424672</w:t>
             </w:r>
           </w:p>
         </w:tc>
@@ -2015,17 +2042,29 @@
           <w:p>
             <w:pPr>
               <w:pStyle w:val="TableText"/>
+              <w:rPr>
+                <w:szCs w:val="16"/>
+              </w:rPr>
             </w:pPr>
             <w:r>
-              <w:t>SR#</w:t>
-            </w:r>
-            <w:proofErr w:type="gramStart"/>
-            <w:r>
-              <w:t>7000012455  SR</w:t>
-            </w:r>
-            <w:proofErr w:type="gramEnd"/>
-            <w:r>
-              <w:t>#7000318397</w:t>
+              <w:rPr>
+                <w:szCs w:val="16"/>
+              </w:rPr>
+              <w:t xml:space="preserve">SR#7000012455 </w:t>
+            </w:r>
+          </w:p>
+          <w:p>
+            <w:pPr>
+              <w:pStyle w:val="TableText"/>
+              <w:rPr>
+                <w:szCs w:val="16"/>
+              </w:rPr>
+            </w:pPr>
+            <w:r>
+              <w:rPr>
+                <w:szCs w:val="16"/>
+              </w:rPr>
+              <w:t>SR#7000318397</w:t>
             </w:r>
           </w:p>
         </w:tc>
@@ -2037,49 +2076,72 @@
         <w:tc>
           <w:tcPr>
             <w:tcW w:w="5965" w:type="dxa"/>
+            <w:tcBorders>
+              <w:top w:val="single" w:sz="4" w:space="0" w:color="auto"/>
+              <w:left w:val="single" w:sz="4" w:space="0" w:color="auto"/>
+              <w:bottom w:val="single" w:sz="4" w:space="0" w:color="auto"/>
+              <w:right w:val="single" w:sz="4" w:space="0" w:color="auto"/>
+            </w:tcBorders>
             <w:shd w:val="clear" w:color="auto" w:fill="FFFFFF" w:themeFill="background1"/>
           </w:tcPr>
           <w:p>
             <w:pPr>
               <w:pStyle w:val="TableText"/>
+              <w:rPr>
+                <w:szCs w:val="16"/>
+              </w:rPr>
             </w:pPr>
             <w:r>
+              <w:rPr>
+                <w:szCs w:val="16"/>
+              </w:rPr>
               <w:t>Hard coded £ and Euro symbols were preventing module compilation.</w:t>
             </w:r>
-          </w:p>
-          <w:p>
-            <w:pPr>
-              <w:pStyle w:val="TableText"/>
-            </w:pPr>
           </w:p>
         </w:tc>
         <w:tc>
           <w:tcPr>
             <w:tcW w:w="2070" w:type="dxa"/>
+            <w:tcBorders>
+              <w:top w:val="single" w:sz="4" w:space="0" w:color="auto"/>
+              <w:left w:val="single" w:sz="4" w:space="0" w:color="auto"/>
+              <w:bottom w:val="single" w:sz="4" w:space="0" w:color="auto"/>
+              <w:right w:val="single" w:sz="4" w:space="0" w:color="auto"/>
+            </w:tcBorders>
             <w:shd w:val="clear" w:color="auto" w:fill="FFFFFF" w:themeFill="background1"/>
           </w:tcPr>
           <w:p>
             <w:pPr>
               <w:pStyle w:val="TableText"/>
+              <w:rPr>
+                <w:szCs w:val="16"/>
+              </w:rPr>
             </w:pPr>
             <w:r>
+              <w:rPr>
+                <w:szCs w:val="16"/>
+              </w:rPr>
               <w:t>Defect 424127</w:t>
             </w:r>
-          </w:p>
-          <w:p>
-            <w:pPr>
-              <w:pStyle w:val="TableText"/>
-            </w:pPr>
           </w:p>
         </w:tc>
         <w:tc>
           <w:tcPr>
             <w:tcW w:w="2243" w:type="dxa"/>
+            <w:tcBorders>
+              <w:top w:val="single" w:sz="4" w:space="0" w:color="auto"/>
+              <w:left w:val="single" w:sz="4" w:space="0" w:color="auto"/>
+              <w:bottom w:val="single" w:sz="4" w:space="0" w:color="auto"/>
+              <w:right w:val="single" w:sz="4" w:space="0" w:color="auto"/>
+            </w:tcBorders>
             <w:shd w:val="clear" w:color="auto" w:fill="FFFFFF" w:themeFill="background1"/>
           </w:tcPr>
           <w:p>
             <w:pPr>
               <w:pStyle w:val="TableText"/>
+              <w:rPr>
+                <w:szCs w:val="16"/>
+              </w:rPr>
             </w:pPr>
           </w:p>
         </w:tc>
@@ -2091,13 +2153,25 @@
         <w:tc>
           <w:tcPr>
             <w:tcW w:w="5965" w:type="dxa"/>
+            <w:tcBorders>
+              <w:top w:val="single" w:sz="4" w:space="0" w:color="auto"/>
+              <w:left w:val="single" w:sz="4" w:space="0" w:color="auto"/>
+              <w:bottom w:val="single" w:sz="4" w:space="0" w:color="auto"/>
+              <w:right w:val="single" w:sz="4" w:space="0" w:color="auto"/>
+            </w:tcBorders>
             <w:shd w:val="clear" w:color="auto" w:fill="FFFFFF" w:themeFill="background1"/>
           </w:tcPr>
           <w:p>
             <w:pPr>
               <w:pStyle w:val="TableText"/>
+              <w:rPr>
+                <w:szCs w:val="16"/>
+              </w:rPr>
             </w:pPr>
             <w:r>
+              <w:rPr>
+                <w:szCs w:val="16"/>
+              </w:rPr>
               <w:t>When rescaling a section that has more than one ESU e.g. roundabouts the nodes are not collected properly in the members tab and it is not possible to correctly Rescale the section.</w:t>
             </w:r>
           </w:p>
@@ -2105,40 +2179,65 @@
         <w:tc>
           <w:tcPr>
             <w:tcW w:w="2070" w:type="dxa"/>
+            <w:tcBorders>
+              <w:top w:val="single" w:sz="4" w:space="0" w:color="auto"/>
+              <w:left w:val="single" w:sz="4" w:space="0" w:color="auto"/>
+              <w:bottom w:val="single" w:sz="4" w:space="0" w:color="auto"/>
+              <w:right w:val="single" w:sz="4" w:space="0" w:color="auto"/>
+            </w:tcBorders>
             <w:shd w:val="clear" w:color="auto" w:fill="FFFFFF" w:themeFill="background1"/>
           </w:tcPr>
           <w:p>
             <w:pPr>
               <w:pStyle w:val="TableText"/>
+              <w:rPr>
+                <w:szCs w:val="16"/>
+              </w:rPr>
             </w:pPr>
             <w:r>
+              <w:rPr>
+                <w:szCs w:val="16"/>
+              </w:rPr>
               <w:t>Defect 692625</w:t>
             </w:r>
           </w:p>
           <w:p>
             <w:pPr>
               <w:pStyle w:val="TableText"/>
+              <w:rPr>
+                <w:szCs w:val="16"/>
+              </w:rPr>
             </w:pPr>
             <w:r>
+              <w:rPr>
+                <w:szCs w:val="16"/>
+              </w:rPr>
               <w:t>Defect 660169</w:t>
             </w:r>
-          </w:p>
-          <w:p>
-            <w:pPr>
-              <w:pStyle w:val="TableText"/>
-            </w:pPr>
           </w:p>
         </w:tc>
         <w:tc>
           <w:tcPr>
             <w:tcW w:w="2243" w:type="dxa"/>
+            <w:tcBorders>
+              <w:top w:val="single" w:sz="4" w:space="0" w:color="auto"/>
+              <w:left w:val="single" w:sz="4" w:space="0" w:color="auto"/>
+              <w:bottom w:val="single" w:sz="4" w:space="0" w:color="auto"/>
+              <w:right w:val="single" w:sz="4" w:space="0" w:color="auto"/>
+            </w:tcBorders>
             <w:shd w:val="clear" w:color="auto" w:fill="FFFFFF" w:themeFill="background1"/>
           </w:tcPr>
           <w:p>
             <w:pPr>
               <w:pStyle w:val="TableText"/>
+              <w:rPr>
+                <w:szCs w:val="16"/>
+              </w:rPr>
             </w:pPr>
             <w:r>
+              <w:rPr>
+                <w:szCs w:val="16"/>
+              </w:rPr>
               <w:t>SR#7000602060</w:t>
             </w:r>
           </w:p>
@@ -2151,13 +2250,25 @@
         <w:tc>
           <w:tcPr>
             <w:tcW w:w="5965" w:type="dxa"/>
+            <w:tcBorders>
+              <w:top w:val="single" w:sz="4" w:space="0" w:color="auto"/>
+              <w:left w:val="single" w:sz="4" w:space="0" w:color="auto"/>
+              <w:bottom w:val="single" w:sz="4" w:space="0" w:color="auto"/>
+              <w:right w:val="single" w:sz="4" w:space="0" w:color="auto"/>
+            </w:tcBorders>
             <w:shd w:val="clear" w:color="auto" w:fill="FFFFFF" w:themeFill="background1"/>
           </w:tcPr>
           <w:p>
             <w:pPr>
               <w:pStyle w:val="TableText"/>
+              <w:rPr>
+                <w:szCs w:val="16"/>
+              </w:rPr>
             </w:pPr>
             <w:r>
+              <w:rPr>
+                <w:szCs w:val="16"/>
+              </w:rPr>
               <w:t>During Network Edit testing exceptions were raised when attempting to Undo Split, Merge and Close of elements</w:t>
             </w:r>
           </w:p>
@@ -2165,13 +2276,25 @@
         <w:tc>
           <w:tcPr>
             <w:tcW w:w="2070" w:type="dxa"/>
+            <w:tcBorders>
+              <w:top w:val="single" w:sz="4" w:space="0" w:color="auto"/>
+              <w:left w:val="single" w:sz="4" w:space="0" w:color="auto"/>
+              <w:bottom w:val="single" w:sz="4" w:space="0" w:color="auto"/>
+              <w:right w:val="single" w:sz="4" w:space="0" w:color="auto"/>
+            </w:tcBorders>
             <w:shd w:val="clear" w:color="auto" w:fill="FFFFFF" w:themeFill="background1"/>
           </w:tcPr>
           <w:p>
             <w:pPr>
               <w:pStyle w:val="TableText"/>
+              <w:rPr>
+                <w:szCs w:val="16"/>
+              </w:rPr>
             </w:pPr>
             <w:r>
+              <w:rPr>
+                <w:szCs w:val="16"/>
+              </w:rPr>
               <w:t>Defect 708369</w:t>
             </w:r>
           </w:p>
@@ -2179,11 +2302,20 @@
         <w:tc>
           <w:tcPr>
             <w:tcW w:w="2243" w:type="dxa"/>
+            <w:tcBorders>
+              <w:top w:val="single" w:sz="4" w:space="0" w:color="auto"/>
+              <w:left w:val="single" w:sz="4" w:space="0" w:color="auto"/>
+              <w:bottom w:val="single" w:sz="4" w:space="0" w:color="auto"/>
+              <w:right w:val="single" w:sz="4" w:space="0" w:color="auto"/>
+            </w:tcBorders>
             <w:shd w:val="clear" w:color="auto" w:fill="FFFFFF" w:themeFill="background1"/>
           </w:tcPr>
           <w:p>
             <w:pPr>
               <w:pStyle w:val="TableText"/>
+              <w:rPr>
+                <w:szCs w:val="16"/>
+              </w:rPr>
             </w:pPr>
           </w:p>
         </w:tc>
@@ -2195,41 +2327,65 @@
         <w:tc>
           <w:tcPr>
             <w:tcW w:w="5965" w:type="dxa"/>
+            <w:tcBorders>
+              <w:top w:val="single" w:sz="4" w:space="0" w:color="auto"/>
+              <w:left w:val="single" w:sz="4" w:space="0" w:color="auto"/>
+              <w:bottom w:val="single" w:sz="4" w:space="0" w:color="auto"/>
+              <w:right w:val="single" w:sz="4" w:space="0" w:color="auto"/>
+            </w:tcBorders>
             <w:shd w:val="clear" w:color="auto" w:fill="FFFFFF" w:themeFill="background1"/>
           </w:tcPr>
           <w:p>
             <w:pPr>
               <w:pStyle w:val="TableText"/>
+              <w:rPr>
+                <w:szCs w:val="16"/>
+              </w:rPr>
             </w:pPr>
             <w:r>
-              <w:t>When subordinate users attempted selection of HIG_PROCESS details, the fine</w:t>
-            </w:r>
-            <w:r>
-              <w:t>-</w:t>
-            </w:r>
-            <w:r>
-              <w:t>grained access control policy prevented select, raising an exception as a result</w:t>
+              <w:rPr>
+                <w:szCs w:val="16"/>
+              </w:rPr>
+              <w:t>When subordinate users attempted selection of HIG_PROCESS details, the fine-grained access control policy prevented select, raising an exception as a result</w:t>
             </w:r>
           </w:p>
         </w:tc>
         <w:tc>
           <w:tcPr>
             <w:tcW w:w="2070" w:type="dxa"/>
+            <w:tcBorders>
+              <w:top w:val="single" w:sz="4" w:space="0" w:color="auto"/>
+              <w:left w:val="single" w:sz="4" w:space="0" w:color="auto"/>
+              <w:bottom w:val="single" w:sz="4" w:space="0" w:color="auto"/>
+              <w:right w:val="single" w:sz="4" w:space="0" w:color="auto"/>
+            </w:tcBorders>
             <w:shd w:val="clear" w:color="auto" w:fill="FFFFFF" w:themeFill="background1"/>
           </w:tcPr>
           <w:p>
             <w:pPr>
               <w:pStyle w:val="TableText"/>
+              <w:rPr>
+                <w:szCs w:val="16"/>
+              </w:rPr>
             </w:pPr>
             <w:r>
+              <w:rPr>
+                <w:szCs w:val="16"/>
+              </w:rPr>
               <w:t>Defect 660365</w:t>
             </w:r>
           </w:p>
           <w:p>
             <w:pPr>
               <w:pStyle w:val="TableText"/>
+              <w:rPr>
+                <w:szCs w:val="16"/>
+              </w:rPr>
             </w:pPr>
             <w:r>
+              <w:rPr>
+                <w:szCs w:val="16"/>
+              </w:rPr>
               <w:t>Defect 706332</w:t>
             </w:r>
           </w:p>
@@ -2237,11 +2393,20 @@
         <w:tc>
           <w:tcPr>
             <w:tcW w:w="2243" w:type="dxa"/>
+            <w:tcBorders>
+              <w:top w:val="single" w:sz="4" w:space="0" w:color="auto"/>
+              <w:left w:val="single" w:sz="4" w:space="0" w:color="auto"/>
+              <w:bottom w:val="single" w:sz="4" w:space="0" w:color="auto"/>
+              <w:right w:val="single" w:sz="4" w:space="0" w:color="auto"/>
+            </w:tcBorders>
             <w:shd w:val="clear" w:color="auto" w:fill="FFFFFF" w:themeFill="background1"/>
           </w:tcPr>
           <w:p>
             <w:pPr>
               <w:pStyle w:val="TableText"/>
+              <w:rPr>
+                <w:szCs w:val="16"/>
+              </w:rPr>
             </w:pPr>
           </w:p>
         </w:tc>
@@ -2253,32 +2418,65 @@
         <w:tc>
           <w:tcPr>
             <w:tcW w:w="5965" w:type="dxa"/>
+            <w:tcBorders>
+              <w:top w:val="single" w:sz="4" w:space="0" w:color="auto"/>
+              <w:left w:val="single" w:sz="4" w:space="0" w:color="auto"/>
+              <w:bottom w:val="single" w:sz="4" w:space="0" w:color="auto"/>
+              <w:right w:val="single" w:sz="4" w:space="0" w:color="auto"/>
+            </w:tcBorders>
             <w:shd w:val="clear" w:color="auto" w:fill="FFFFFF" w:themeFill="background1"/>
           </w:tcPr>
           <w:p>
             <w:pPr>
               <w:pStyle w:val="TableText"/>
+              <w:rPr>
+                <w:szCs w:val="16"/>
+              </w:rPr>
             </w:pPr>
             <w:proofErr w:type="spellStart"/>
             <w:r>
+              <w:rPr>
+                <w:szCs w:val="16"/>
+              </w:rPr>
               <w:t>Resequence</w:t>
             </w:r>
             <w:proofErr w:type="spellEnd"/>
             <w:r>
-              <w:t xml:space="preserve"> on a circular route gives "route flagged as divided highway and no carriageway indicator....", incorrectly</w:t>
+              <w:rPr>
+                <w:szCs w:val="16"/>
+              </w:rPr>
+              <w:t xml:space="preserve"> on a circular route gives "route flagged as divided highway and no carriageway indicator...."</w:t>
+            </w:r>
+            <w:r>
+              <w:rPr>
+                <w:szCs w:val="16"/>
+              </w:rPr>
+              <w:t>, incorrectly</w:t>
             </w:r>
           </w:p>
         </w:tc>
         <w:tc>
           <w:tcPr>
             <w:tcW w:w="2070" w:type="dxa"/>
+            <w:tcBorders>
+              <w:top w:val="single" w:sz="4" w:space="0" w:color="auto"/>
+              <w:left w:val="single" w:sz="4" w:space="0" w:color="auto"/>
+              <w:bottom w:val="single" w:sz="4" w:space="0" w:color="auto"/>
+              <w:right w:val="single" w:sz="4" w:space="0" w:color="auto"/>
+            </w:tcBorders>
             <w:shd w:val="clear" w:color="auto" w:fill="FFFFFF" w:themeFill="background1"/>
           </w:tcPr>
           <w:p>
             <w:pPr>
               <w:pStyle w:val="TableText"/>
+              <w:rPr>
+                <w:szCs w:val="16"/>
+              </w:rPr>
             </w:pPr>
             <w:r>
+              <w:rPr>
+                <w:szCs w:val="16"/>
+              </w:rPr>
               <w:t>Defect 723760</w:t>
             </w:r>
           </w:p>
@@ -2286,11 +2484,20 @@
         <w:tc>
           <w:tcPr>
             <w:tcW w:w="2243" w:type="dxa"/>
+            <w:tcBorders>
+              <w:top w:val="single" w:sz="4" w:space="0" w:color="auto"/>
+              <w:left w:val="single" w:sz="4" w:space="0" w:color="auto"/>
+              <w:bottom w:val="single" w:sz="4" w:space="0" w:color="auto"/>
+              <w:right w:val="single" w:sz="4" w:space="0" w:color="auto"/>
+            </w:tcBorders>
             <w:shd w:val="clear" w:color="auto" w:fill="FFFFFF" w:themeFill="background1"/>
           </w:tcPr>
           <w:p>
             <w:pPr>
               <w:pStyle w:val="TableText"/>
+              <w:rPr>
+                <w:szCs w:val="16"/>
+              </w:rPr>
             </w:pPr>
           </w:p>
         </w:tc>
@@ -2302,27 +2509,57 @@
         <w:tc>
           <w:tcPr>
             <w:tcW w:w="5965" w:type="dxa"/>
+            <w:tcBorders>
+              <w:top w:val="single" w:sz="4" w:space="0" w:color="auto"/>
+              <w:left w:val="single" w:sz="4" w:space="0" w:color="auto"/>
+              <w:bottom w:val="single" w:sz="4" w:space="0" w:color="auto"/>
+              <w:right w:val="single" w:sz="4" w:space="0" w:color="auto"/>
+            </w:tcBorders>
             <w:shd w:val="clear" w:color="auto" w:fill="FFFFFF" w:themeFill="background1"/>
           </w:tcPr>
           <w:p>
             <w:pPr>
               <w:pStyle w:val="TableText"/>
+              <w:rPr>
+                <w:szCs w:val="16"/>
+              </w:rPr>
             </w:pPr>
             <w:r>
-              <w:t>NEM - Plotting the impacted network and operational impact incorrectly</w:t>
+              <w:rPr>
+                <w:szCs w:val="16"/>
+              </w:rPr>
+              <w:t xml:space="preserve">NEM - </w:t>
+            </w:r>
+            <w:r>
+              <w:rPr>
+                <w:szCs w:val="16"/>
+              </w:rPr>
+              <w:t>Plotting the impacted network and operational impact incorrectly.</w:t>
             </w:r>
           </w:p>
         </w:tc>
         <w:tc>
           <w:tcPr>
             <w:tcW w:w="2070" w:type="dxa"/>
+            <w:tcBorders>
+              <w:top w:val="single" w:sz="4" w:space="0" w:color="auto"/>
+              <w:left w:val="single" w:sz="4" w:space="0" w:color="auto"/>
+              <w:bottom w:val="single" w:sz="4" w:space="0" w:color="auto"/>
+              <w:right w:val="single" w:sz="4" w:space="0" w:color="auto"/>
+            </w:tcBorders>
             <w:shd w:val="clear" w:color="auto" w:fill="FFFFFF" w:themeFill="background1"/>
           </w:tcPr>
           <w:p>
             <w:pPr>
               <w:pStyle w:val="TableText"/>
+              <w:rPr>
+                <w:szCs w:val="16"/>
+              </w:rPr>
             </w:pPr>
             <w:r>
+              <w:rPr>
+                <w:szCs w:val="16"/>
+              </w:rPr>
               <w:t>Defect 727879</w:t>
             </w:r>
           </w:p>
@@ -2330,15 +2567,25 @@
         <w:tc>
           <w:tcPr>
             <w:tcW w:w="2243" w:type="dxa"/>
+            <w:tcBorders>
+              <w:top w:val="single" w:sz="4" w:space="0" w:color="auto"/>
+              <w:left w:val="single" w:sz="4" w:space="0" w:color="auto"/>
+              <w:bottom w:val="single" w:sz="4" w:space="0" w:color="auto"/>
+              <w:right w:val="single" w:sz="4" w:space="0" w:color="auto"/>
+            </w:tcBorders>
             <w:shd w:val="clear" w:color="auto" w:fill="FFFFFF" w:themeFill="background1"/>
           </w:tcPr>
           <w:p>
             <w:pPr>
               <w:pStyle w:val="TableText"/>
+              <w:rPr>
+                <w:szCs w:val="16"/>
+              </w:rPr>
             </w:pPr>
           </w:p>
         </w:tc>
       </w:tr>
+      <w:bookmarkEnd w:id="6"/>
     </w:tbl>
     <w:p>
       <w:pPr>
@@ -2435,20 +2682,13 @@
       <w:pStyle w:val="FooterText"/>
     </w:pPr>
     <w:r>
-      <w:t>The contents of this document, including system ideas and concepts, are confidential and proprietary in nature and are not to be distributed in any form without the prior written consent of Bentley Systems</w:t>
+      <w:t xml:space="preserve">The contents of this document, including system ideas and concepts, are confidential and proprietary in nature and are not to be distributed in any form without the prior written consent of Bentley Systems </w:t>
     </w:r>
+    <w:proofErr w:type="spellStart"/>
     <w:r>
-      <w:t>,</w:t>
+      <w:t>inc.</w:t>
     </w:r>
-    <w:r>
-      <w:t xml:space="preserve"> </w:t>
-    </w:r>
-    <w:r>
-      <w:t>I</w:t>
-    </w:r>
-    <w:r>
-      <w:t>nc.</w:t>
-    </w:r>
+    <w:proofErr w:type="spellEnd"/>
   </w:p>
 </w:ftr>
 </file>
@@ -2520,13 +2760,12 @@
           <w:r>
             <w:rPr>
               <w:noProof/>
-              <w:lang w:val="en-US" w:eastAsia="en-US"/>
             </w:rPr>
             <w:drawing>
-              <wp:inline distT="0" distB="0" distL="0" distR="0" wp14:anchorId="55508D01" wp14:editId="0E3E49C4">
+              <wp:inline distT="0" distB="0" distL="0" distR="0" wp14:anchorId="3D8C2952" wp14:editId="451A006C">
                 <wp:extent cx="2543175" cy="638175"/>
                 <wp:effectExtent l="0" t="0" r="9525" b="9525"/>
-                <wp:docPr id="9" name="Picture 1" descr="Bentley Header Logo 02"/>
+                <wp:docPr id="3" name="Picture 1" descr="Bentley Header Logo 02"/>
                 <wp:cNvGraphicFramePr>
                   <a:graphicFrameLocks xmlns:a="http://schemas.openxmlformats.org/drawingml/2006/main" noChangeAspect="1"/>
                 </wp:cNvGraphicFramePr>
@@ -2628,15 +2867,11 @@
           <w:pPr>
             <w:pStyle w:val="Header"/>
           </w:pPr>
-          <w:r>
-            <w:fldChar w:fldCharType="begin"/>
-          </w:r>
-          <w:r>
-            <w:instrText xml:space="preserve"> TITLE   \* MERGEFORMAT </w:instrText>
-          </w:r>
-          <w:r>
-            <w:fldChar w:fldCharType="end"/>
-          </w:r>
+          <w:fldSimple w:instr=" TITLE   \* MERGEFORMAT ">
+            <w:r>
+              <w:t>Network Manager Fix Release Note</w:t>
+            </w:r>
+          </w:fldSimple>
         </w:p>
       </w:tc>
     </w:tr>
@@ -2698,7 +2933,7 @@
             <w:fldChar w:fldCharType="separate"/>
           </w:r>
           <w:r>
-            <w:t>10-Aug-17</w:t>
+            <w:t>15-Aug-17</w:t>
           </w:r>
           <w:r>
             <w:fldChar w:fldCharType="end"/>
@@ -2774,9 +3009,9 @@
       <w:tblLook w:val="01E0" w:firstRow="1" w:lastRow="1" w:firstColumn="1" w:lastColumn="1" w:noHBand="0" w:noVBand="0"/>
     </w:tblPr>
     <w:tblGrid>
-      <w:gridCol w:w="3577"/>
+      <w:gridCol w:w="3576"/>
       <w:gridCol w:w="2402"/>
-      <w:gridCol w:w="2643"/>
+      <w:gridCol w:w="2644"/>
       <w:gridCol w:w="1448"/>
     </w:tblGrid>
     <w:tr>
@@ -2797,10 +3032,10 @@
               <w:lang w:val="en-US" w:eastAsia="en-US"/>
             </w:rPr>
             <w:drawing>
-              <wp:inline distT="0" distB="0" distL="0" distR="0" wp14:anchorId="09EDF2E6" wp14:editId="088C13D6">
-                <wp:extent cx="2134800" cy="496800"/>
-                <wp:effectExtent l="0" t="0" r="0" b="0"/>
-                <wp:docPr id="1" name="Picture 1" descr="C:\Users\Upendra.Hukeri\Desktop\Bentley_logos\RGB-Web\Bentley_Logo_RGB_No_B_No_tag.png"/>
+              <wp:inline distT="0" distB="0" distL="0" distR="0" wp14:anchorId="4513FE57" wp14:editId="2B1137FB">
+                <wp:extent cx="2129868" cy="495300"/>
+                <wp:effectExtent l="0" t="0" r="3810" b="0"/>
+                <wp:docPr id="7" name="Picture 7" descr="C:\Users\Upendra.Hukeri\AppData\Local\Microsoft\Windows\INetCache\Content.Word\Bentley_Logo_RGB_complete.png"/>
                 <wp:cNvGraphicFramePr>
                   <a:graphicFrameLocks xmlns:a="http://schemas.openxmlformats.org/drawingml/2006/main" noChangeAspect="1"/>
                 </wp:cNvGraphicFramePr>
@@ -2808,13 +3043,13 @@
                   <a:graphicData uri="http://schemas.openxmlformats.org/drawingml/2006/picture">
                     <pic:pic xmlns:pic="http://schemas.openxmlformats.org/drawingml/2006/picture">
                       <pic:nvPicPr>
-                        <pic:cNvPr id="0" name="Picture 1" descr="C:\Users\Upendra.Hukeri\Desktop\Bentley_logos\RGB-Web\Bentley_Logo_RGB_No_B_No_tag.png"/>
+                        <pic:cNvPr id="0" name="Picture 12" descr="C:\Users\Upendra.Hukeri\AppData\Local\Microsoft\Windows\INetCache\Content.Word\Bentley_Logo_RGB_complete.png"/>
                         <pic:cNvPicPr>
                           <a:picLocks noChangeAspect="1" noChangeArrowheads="1"/>
                         </pic:cNvPicPr>
                       </pic:nvPicPr>
                       <pic:blipFill>
-                        <a:blip r:embed="rId1">
+                        <a:blip r:embed="rId1" cstate="print">
                           <a:extLst>
                             <a:ext uri="{28A0092B-C50C-407E-A947-70E740481C1C}">
                               <a14:useLocalDpi xmlns:a14="http://schemas.microsoft.com/office/drawing/2010/main" val="0"/>
@@ -2829,7 +3064,7 @@
                       <pic:spPr bwMode="auto">
                         <a:xfrm>
                           <a:off x="0" y="0"/>
-                          <a:ext cx="2134800" cy="496800"/>
+                          <a:ext cx="2151436" cy="500316"/>
                         </a:xfrm>
                         <a:prstGeom prst="rect">
                           <a:avLst/>
@@ -2859,38 +3094,19 @@
               <w:rStyle w:val="HighlightText"/>
             </w:rPr>
           </w:pPr>
+          <w:fldSimple w:instr=" DOCPROPERTY  $Product$  \* MERGEFORMAT ">
+            <w:r>
+              <w:t>Network Manager</w:t>
+            </w:r>
+          </w:fldSimple>
           <w:r>
-            <w:fldChar w:fldCharType="begin"/>
-          </w:r>
-          <w:r>
-            <w:instrText xml:space="preserve"> DOCPROPERTY  $Product$  \* MERGEFORMAT </w:instrText>
-          </w:r>
-          <w:r>
-            <w:fldChar w:fldCharType="separate"/>
-          </w:r>
-          <w:r>
-            <w:t>Network Manager</w:t>
-          </w:r>
-          <w:r>
-            <w:fldChar w:fldCharType="end"/>
-          </w:r>
-          <w:r>
-            <w:t xml:space="preserve"> Fix Release Notes</w:t>
+            <w:t xml:space="preserve"> Fix Release Notes </w:t>
           </w:r>
           <w:r>
             <w:fldChar w:fldCharType="begin"/>
           </w:r>
           <w:r>
             <w:instrText xml:space="preserve"> SUBJECT   \* MERGEFORMAT </w:instrText>
-          </w:r>
-          <w:r>
-            <w:fldChar w:fldCharType="end"/>
-          </w:r>
-          <w:r>
-            <w:fldChar w:fldCharType="begin"/>
-          </w:r>
-          <w:r>
-            <w:instrText xml:space="preserve"> TITLE   \* MERGEFORMAT </w:instrText>
           </w:r>
           <w:r>
             <w:fldChar w:fldCharType="end"/>
@@ -2920,21 +3136,11 @@
           <w:vAlign w:val="center"/>
         </w:tcPr>
         <w:p>
-          <w:r>
-            <w:fldChar w:fldCharType="begin"/>
-          </w:r>
-          <w:r>
-            <w:instrText xml:space="preserve"> DOCPROPERTY  "$Base Release$"  \* MERGEFORMAT </w:instrText>
-          </w:r>
-          <w:r>
-            <w:fldChar w:fldCharType="separate"/>
-          </w:r>
-          <w:r>
-            <w:t>4.7.0.x</w:t>
-          </w:r>
-          <w:r>
-            <w:fldChar w:fldCharType="end"/>
-          </w:r>
+          <w:fldSimple w:instr=" DOCPROPERTY  &quot;$Base Release$&quot;  \* MERGEFORMAT ">
+            <w:r>
+              <w:t>4.7.0.x</w:t>
+            </w:r>
+          </w:fldSimple>
           <w:r>
             <w:t xml:space="preserve"> Fix </w:t>
           </w:r>
@@ -2943,15 +3149,6 @@
               <w:t>50</w:t>
             </w:r>
           </w:fldSimple>
-          <w:r>
-            <w:fldChar w:fldCharType="begin"/>
-          </w:r>
-          <w:r>
-            <w:instrText xml:space="preserve"> COMMENTS   \* MERGEFORMAT </w:instrText>
-          </w:r>
-          <w:r>
-            <w:fldChar w:fldCharType="end"/>
-          </w:r>
         </w:p>
       </w:tc>
       <w:tc>
@@ -2966,21 +3163,11 @@
           <w:r>
             <w:t xml:space="preserve">: </w:t>
           </w:r>
-          <w:r>
-            <w:fldChar w:fldCharType="begin"/>
-          </w:r>
-          <w:r>
-            <w:instrText xml:space="preserve"> DOCPROPERTY  "$Release Date$"  \* MERGEFORMAT </w:instrText>
-          </w:r>
-          <w:r>
-            <w:fldChar w:fldCharType="separate"/>
-          </w:r>
-          <w:r>
-            <w:t>10th August 2017</w:t>
-          </w:r>
-          <w:r>
-            <w:fldChar w:fldCharType="end"/>
-          </w:r>
+          <w:fldSimple w:instr=" DOCPROPERTY  &quot;$Release Date$&quot;  \* MERGEFORMAT ">
+            <w:r>
+              <w:t>10th August 2017</w:t>
+            </w:r>
+          </w:fldSimple>
         </w:p>
       </w:tc>
       <w:tc>
@@ -3238,6 +3425,119 @@
     </w:lvl>
   </w:abstractNum>
   <w:abstractNum w:abstractNumId="7" w15:restartNumberingAfterBreak="0">
+    <w:nsid w:val="05345B8C"/>
+    <w:multiLevelType w:val="hybridMultilevel"/>
+    <w:tmpl w:val="F590323E"/>
+    <w:lvl w:ilvl="0" w:tplc="5296DDA8">
+      <w:start w:val="4"/>
+      <w:numFmt w:val="bullet"/>
+      <w:lvlText w:val="-"/>
+      <w:lvlJc w:val="left"/>
+      <w:pPr>
+        <w:ind w:left="720" w:hanging="360"/>
+      </w:pPr>
+      <w:rPr>
+        <w:rFonts w:ascii="Arial" w:eastAsia="Times New Roman" w:hAnsi="Arial" w:cs="Arial" w:hint="default"/>
+      </w:rPr>
+    </w:lvl>
+    <w:lvl w:ilvl="1" w:tplc="40090003" w:tentative="1">
+      <w:start w:val="1"/>
+      <w:numFmt w:val="bullet"/>
+      <w:lvlText w:val="o"/>
+      <w:lvlJc w:val="left"/>
+      <w:pPr>
+        <w:ind w:left="1440" w:hanging="360"/>
+      </w:pPr>
+      <w:rPr>
+        <w:rFonts w:ascii="Courier New" w:hAnsi="Courier New" w:cs="Courier New" w:hint="default"/>
+      </w:rPr>
+    </w:lvl>
+    <w:lvl w:ilvl="2" w:tplc="40090005" w:tentative="1">
+      <w:start w:val="1"/>
+      <w:numFmt w:val="bullet"/>
+      <w:lvlText w:val=""/>
+      <w:lvlJc w:val="left"/>
+      <w:pPr>
+        <w:ind w:left="2160" w:hanging="360"/>
+      </w:pPr>
+      <w:rPr>
+        <w:rFonts w:ascii="Wingdings" w:hAnsi="Wingdings" w:hint="default"/>
+      </w:rPr>
+    </w:lvl>
+    <w:lvl w:ilvl="3" w:tplc="40090001" w:tentative="1">
+      <w:start w:val="1"/>
+      <w:numFmt w:val="bullet"/>
+      <w:lvlText w:val=""/>
+      <w:lvlJc w:val="left"/>
+      <w:pPr>
+        <w:ind w:left="2880" w:hanging="360"/>
+      </w:pPr>
+      <w:rPr>
+        <w:rFonts w:ascii="Symbol" w:hAnsi="Symbol" w:hint="default"/>
+      </w:rPr>
+    </w:lvl>
+    <w:lvl w:ilvl="4" w:tplc="40090003" w:tentative="1">
+      <w:start w:val="1"/>
+      <w:numFmt w:val="bullet"/>
+      <w:lvlText w:val="o"/>
+      <w:lvlJc w:val="left"/>
+      <w:pPr>
+        <w:ind w:left="3600" w:hanging="360"/>
+      </w:pPr>
+      <w:rPr>
+        <w:rFonts w:ascii="Courier New" w:hAnsi="Courier New" w:cs="Courier New" w:hint="default"/>
+      </w:rPr>
+    </w:lvl>
+    <w:lvl w:ilvl="5" w:tplc="40090005" w:tentative="1">
+      <w:start w:val="1"/>
+      <w:numFmt w:val="bullet"/>
+      <w:lvlText w:val=""/>
+      <w:lvlJc w:val="left"/>
+      <w:pPr>
+        <w:ind w:left="4320" w:hanging="360"/>
+      </w:pPr>
+      <w:rPr>
+        <w:rFonts w:ascii="Wingdings" w:hAnsi="Wingdings" w:hint="default"/>
+      </w:rPr>
+    </w:lvl>
+    <w:lvl w:ilvl="6" w:tplc="40090001" w:tentative="1">
+      <w:start w:val="1"/>
+      <w:numFmt w:val="bullet"/>
+      <w:lvlText w:val=""/>
+      <w:lvlJc w:val="left"/>
+      <w:pPr>
+        <w:ind w:left="5040" w:hanging="360"/>
+      </w:pPr>
+      <w:rPr>
+        <w:rFonts w:ascii="Symbol" w:hAnsi="Symbol" w:hint="default"/>
+      </w:rPr>
+    </w:lvl>
+    <w:lvl w:ilvl="7" w:tplc="40090003" w:tentative="1">
+      <w:start w:val="1"/>
+      <w:numFmt w:val="bullet"/>
+      <w:lvlText w:val="o"/>
+      <w:lvlJc w:val="left"/>
+      <w:pPr>
+        <w:ind w:left="5760" w:hanging="360"/>
+      </w:pPr>
+      <w:rPr>
+        <w:rFonts w:ascii="Courier New" w:hAnsi="Courier New" w:cs="Courier New" w:hint="default"/>
+      </w:rPr>
+    </w:lvl>
+    <w:lvl w:ilvl="8" w:tplc="40090005" w:tentative="1">
+      <w:start w:val="1"/>
+      <w:numFmt w:val="bullet"/>
+      <w:lvlText w:val=""/>
+      <w:lvlJc w:val="left"/>
+      <w:pPr>
+        <w:ind w:left="6480" w:hanging="360"/>
+      </w:pPr>
+      <w:rPr>
+        <w:rFonts w:ascii="Wingdings" w:hAnsi="Wingdings" w:hint="default"/>
+      </w:rPr>
+    </w:lvl>
+  </w:abstractNum>
+  <w:abstractNum w:abstractNumId="8" w15:restartNumberingAfterBreak="0">
     <w:nsid w:val="06E354BD"/>
     <w:multiLevelType w:val="hybridMultilevel"/>
     <w:tmpl w:val="9D72A058"/>
@@ -3382,7 +3682,7 @@
       </w:rPr>
     </w:lvl>
   </w:abstractNum>
-  <w:abstractNum w:abstractNumId="8" w15:restartNumberingAfterBreak="0">
+  <w:abstractNum w:abstractNumId="9" w15:restartNumberingAfterBreak="0">
     <w:nsid w:val="0DC6171B"/>
     <w:multiLevelType w:val="hybridMultilevel"/>
     <w:tmpl w:val="17D83544"/>
@@ -3523,7 +3823,7 @@
       </w:rPr>
     </w:lvl>
   </w:abstractNum>
-  <w:abstractNum w:abstractNumId="9" w15:restartNumberingAfterBreak="0">
+  <w:abstractNum w:abstractNumId="10" w15:restartNumberingAfterBreak="0">
     <w:nsid w:val="1462327F"/>
     <w:multiLevelType w:val="hybridMultilevel"/>
     <w:tmpl w:val="3AD08882"/>
@@ -3640,7 +3940,7 @@
       </w:pPr>
     </w:lvl>
   </w:abstractNum>
-  <w:abstractNum w:abstractNumId="10" w15:restartNumberingAfterBreak="0">
+  <w:abstractNum w:abstractNumId="11" w15:restartNumberingAfterBreak="0">
     <w:nsid w:val="1B525689"/>
     <w:multiLevelType w:val="multilevel"/>
     <w:tmpl w:val="A4143CBA"/>
@@ -3786,123 +4086,277 @@
       </w:rPr>
     </w:lvl>
   </w:abstractNum>
-  <w:abstractNum w:abstractNumId="11" w15:restartNumberingAfterBreak="0">
-    <w:nsid w:val="1C692F0D"/>
+  <w:abstractNum w:abstractNumId="12" w15:restartNumberingAfterBreak="0">
+    <w:nsid w:val="29833FF7"/>
     <w:multiLevelType w:val="hybridMultilevel"/>
-    <w:tmpl w:val="883040C8"/>
-    <w:lvl w:ilvl="0" w:tplc="69BA8908">
-      <w:start w:val="5"/>
-      <w:numFmt w:val="bullet"/>
-      <w:lvlText w:val="-"/>
+    <w:tmpl w:val="132A8C7C"/>
+    <w:lvl w:ilvl="0" w:tplc="04090019">
+      <w:start w:val="1"/>
+      <w:numFmt w:val="lowerLetter"/>
+      <w:lvlText w:val="%1."/>
+      <w:lvlJc w:val="left"/>
+      <w:pPr>
+        <w:ind w:left="1080" w:hanging="360"/>
+      </w:pPr>
+      <w:rPr>
+        <w:rFonts w:hint="default"/>
+      </w:rPr>
+    </w:lvl>
+    <w:lvl w:ilvl="1" w:tplc="04090019" w:tentative="1">
+      <w:start w:val="1"/>
+      <w:numFmt w:val="lowerLetter"/>
+      <w:lvlText w:val="%2."/>
+      <w:lvlJc w:val="left"/>
+      <w:pPr>
+        <w:ind w:left="1800" w:hanging="360"/>
+      </w:pPr>
+    </w:lvl>
+    <w:lvl w:ilvl="2" w:tplc="0409001B" w:tentative="1">
+      <w:start w:val="1"/>
+      <w:numFmt w:val="lowerRoman"/>
+      <w:lvlText w:val="%3."/>
+      <w:lvlJc w:val="right"/>
+      <w:pPr>
+        <w:ind w:left="2520" w:hanging="180"/>
+      </w:pPr>
+    </w:lvl>
+    <w:lvl w:ilvl="3" w:tplc="0409000F" w:tentative="1">
+      <w:start w:val="1"/>
+      <w:numFmt w:val="decimal"/>
+      <w:lvlText w:val="%4."/>
+      <w:lvlJc w:val="left"/>
+      <w:pPr>
+        <w:ind w:left="3240" w:hanging="360"/>
+      </w:pPr>
+    </w:lvl>
+    <w:lvl w:ilvl="4" w:tplc="04090019" w:tentative="1">
+      <w:start w:val="1"/>
+      <w:numFmt w:val="lowerLetter"/>
+      <w:lvlText w:val="%5."/>
+      <w:lvlJc w:val="left"/>
+      <w:pPr>
+        <w:ind w:left="3960" w:hanging="360"/>
+      </w:pPr>
+    </w:lvl>
+    <w:lvl w:ilvl="5" w:tplc="0409001B" w:tentative="1">
+      <w:start w:val="1"/>
+      <w:numFmt w:val="lowerRoman"/>
+      <w:lvlText w:val="%6."/>
+      <w:lvlJc w:val="right"/>
+      <w:pPr>
+        <w:ind w:left="4680" w:hanging="180"/>
+      </w:pPr>
+    </w:lvl>
+    <w:lvl w:ilvl="6" w:tplc="0409000F" w:tentative="1">
+      <w:start w:val="1"/>
+      <w:numFmt w:val="decimal"/>
+      <w:lvlText w:val="%7."/>
+      <w:lvlJc w:val="left"/>
+      <w:pPr>
+        <w:ind w:left="5400" w:hanging="360"/>
+      </w:pPr>
+    </w:lvl>
+    <w:lvl w:ilvl="7" w:tplc="04090019" w:tentative="1">
+      <w:start w:val="1"/>
+      <w:numFmt w:val="lowerLetter"/>
+      <w:lvlText w:val="%8."/>
+      <w:lvlJc w:val="left"/>
+      <w:pPr>
+        <w:ind w:left="6120" w:hanging="360"/>
+      </w:pPr>
+    </w:lvl>
+    <w:lvl w:ilvl="8" w:tplc="0409001B" w:tentative="1">
+      <w:start w:val="1"/>
+      <w:numFmt w:val="lowerRoman"/>
+      <w:lvlText w:val="%9."/>
+      <w:lvlJc w:val="right"/>
+      <w:pPr>
+        <w:ind w:left="6840" w:hanging="180"/>
+      </w:pPr>
+    </w:lvl>
+  </w:abstractNum>
+  <w:abstractNum w:abstractNumId="13" w15:restartNumberingAfterBreak="0">
+    <w:nsid w:val="3085152C"/>
+    <w:multiLevelType w:val="hybridMultilevel"/>
+    <w:tmpl w:val="29924738"/>
+    <w:lvl w:ilvl="0" w:tplc="0409000F">
+      <w:start w:val="1"/>
+      <w:numFmt w:val="decimal"/>
+      <w:lvlText w:val="%1."/>
       <w:lvlJc w:val="left"/>
       <w:pPr>
         <w:ind w:left="720" w:hanging="360"/>
       </w:pPr>
       <w:rPr>
-        <w:rFonts w:ascii="Arial" w:eastAsia="Times New Roman" w:hAnsi="Arial" w:cs="Arial" w:hint="default"/>
-      </w:rPr>
-    </w:lvl>
-    <w:lvl w:ilvl="1" w:tplc="04090003" w:tentative="1">
-      <w:start w:val="1"/>
-      <w:numFmt w:val="bullet"/>
-      <w:lvlText w:val="o"/>
+        <w:rFonts w:hint="default"/>
+      </w:rPr>
+    </w:lvl>
+    <w:lvl w:ilvl="1" w:tplc="04090019" w:tentative="1">
+      <w:start w:val="1"/>
+      <w:numFmt w:val="lowerLetter"/>
+      <w:lvlText w:val="%2."/>
       <w:lvlJc w:val="left"/>
       <w:pPr>
         <w:ind w:left="1440" w:hanging="360"/>
       </w:pPr>
-      <w:rPr>
-        <w:rFonts w:ascii="Courier New" w:hAnsi="Courier New" w:cs="Courier New" w:hint="default"/>
-      </w:rPr>
-    </w:lvl>
-    <w:lvl w:ilvl="2" w:tplc="04090005" w:tentative="1">
-      <w:start w:val="1"/>
-      <w:numFmt w:val="bullet"/>
-      <w:lvlText w:val=""/>
-      <w:lvlJc w:val="left"/>
-      <w:pPr>
-        <w:ind w:left="2160" w:hanging="360"/>
-      </w:pPr>
-      <w:rPr>
-        <w:rFonts w:ascii="Wingdings" w:hAnsi="Wingdings" w:hint="default"/>
-      </w:rPr>
-    </w:lvl>
-    <w:lvl w:ilvl="3" w:tplc="04090001" w:tentative="1">
-      <w:start w:val="1"/>
-      <w:numFmt w:val="bullet"/>
-      <w:lvlText w:val=""/>
+    </w:lvl>
+    <w:lvl w:ilvl="2" w:tplc="0409001B" w:tentative="1">
+      <w:start w:val="1"/>
+      <w:numFmt w:val="lowerRoman"/>
+      <w:lvlText w:val="%3."/>
+      <w:lvlJc w:val="right"/>
+      <w:pPr>
+        <w:ind w:left="2160" w:hanging="180"/>
+      </w:pPr>
+    </w:lvl>
+    <w:lvl w:ilvl="3" w:tplc="0409000F" w:tentative="1">
+      <w:start w:val="1"/>
+      <w:numFmt w:val="decimal"/>
+      <w:lvlText w:val="%4."/>
       <w:lvlJc w:val="left"/>
       <w:pPr>
         <w:ind w:left="2880" w:hanging="360"/>
       </w:pPr>
-      <w:rPr>
-        <w:rFonts w:ascii="Symbol" w:hAnsi="Symbol" w:hint="default"/>
-      </w:rPr>
-    </w:lvl>
-    <w:lvl w:ilvl="4" w:tplc="04090003" w:tentative="1">
-      <w:start w:val="1"/>
-      <w:numFmt w:val="bullet"/>
-      <w:lvlText w:val="o"/>
+    </w:lvl>
+    <w:lvl w:ilvl="4" w:tplc="04090019" w:tentative="1">
+      <w:start w:val="1"/>
+      <w:numFmt w:val="lowerLetter"/>
+      <w:lvlText w:val="%5."/>
       <w:lvlJc w:val="left"/>
       <w:pPr>
         <w:ind w:left="3600" w:hanging="360"/>
       </w:pPr>
-      <w:rPr>
-        <w:rFonts w:ascii="Courier New" w:hAnsi="Courier New" w:cs="Courier New" w:hint="default"/>
-      </w:rPr>
-    </w:lvl>
-    <w:lvl w:ilvl="5" w:tplc="04090005" w:tentative="1">
-      <w:start w:val="1"/>
-      <w:numFmt w:val="bullet"/>
-      <w:lvlText w:val=""/>
-      <w:lvlJc w:val="left"/>
-      <w:pPr>
-        <w:ind w:left="4320" w:hanging="360"/>
-      </w:pPr>
-      <w:rPr>
-        <w:rFonts w:ascii="Wingdings" w:hAnsi="Wingdings" w:hint="default"/>
-      </w:rPr>
-    </w:lvl>
-    <w:lvl w:ilvl="6" w:tplc="04090001" w:tentative="1">
-      <w:start w:val="1"/>
-      <w:numFmt w:val="bullet"/>
-      <w:lvlText w:val=""/>
+    </w:lvl>
+    <w:lvl w:ilvl="5" w:tplc="0409001B" w:tentative="1">
+      <w:start w:val="1"/>
+      <w:numFmt w:val="lowerRoman"/>
+      <w:lvlText w:val="%6."/>
+      <w:lvlJc w:val="right"/>
+      <w:pPr>
+        <w:ind w:left="4320" w:hanging="180"/>
+      </w:pPr>
+    </w:lvl>
+    <w:lvl w:ilvl="6" w:tplc="0409000F" w:tentative="1">
+      <w:start w:val="1"/>
+      <w:numFmt w:val="decimal"/>
+      <w:lvlText w:val="%7."/>
       <w:lvlJc w:val="left"/>
       <w:pPr>
         <w:ind w:left="5040" w:hanging="360"/>
       </w:pPr>
-      <w:rPr>
-        <w:rFonts w:ascii="Symbol" w:hAnsi="Symbol" w:hint="default"/>
-      </w:rPr>
-    </w:lvl>
-    <w:lvl w:ilvl="7" w:tplc="04090003" w:tentative="1">
-      <w:start w:val="1"/>
-      <w:numFmt w:val="bullet"/>
-      <w:lvlText w:val="o"/>
+    </w:lvl>
+    <w:lvl w:ilvl="7" w:tplc="04090019" w:tentative="1">
+      <w:start w:val="1"/>
+      <w:numFmt w:val="lowerLetter"/>
+      <w:lvlText w:val="%8."/>
       <w:lvlJc w:val="left"/>
       <w:pPr>
         <w:ind w:left="5760" w:hanging="360"/>
       </w:pPr>
-      <w:rPr>
-        <w:rFonts w:ascii="Courier New" w:hAnsi="Courier New" w:cs="Courier New" w:hint="default"/>
-      </w:rPr>
-    </w:lvl>
-    <w:lvl w:ilvl="8" w:tplc="04090005" w:tentative="1">
-      <w:start w:val="1"/>
-      <w:numFmt w:val="bullet"/>
-      <w:lvlText w:val=""/>
-      <w:lvlJc w:val="left"/>
-      <w:pPr>
-        <w:ind w:left="6480" w:hanging="360"/>
-      </w:pPr>
-      <w:rPr>
-        <w:rFonts w:ascii="Wingdings" w:hAnsi="Wingdings" w:hint="default"/>
-      </w:rPr>
+    </w:lvl>
+    <w:lvl w:ilvl="8" w:tplc="0409001B" w:tentative="1">
+      <w:start w:val="1"/>
+      <w:numFmt w:val="lowerRoman"/>
+      <w:lvlText w:val="%9."/>
+      <w:lvlJc w:val="right"/>
+      <w:pPr>
+        <w:ind w:left="6480" w:hanging="180"/>
+      </w:pPr>
     </w:lvl>
   </w:abstractNum>
-  <w:abstractNum w:abstractNumId="12" w15:restartNumberingAfterBreak="0">
+  <w:abstractNum w:abstractNumId="14" w15:restartNumberingAfterBreak="0">
+    <w:nsid w:val="3287214C"/>
+    <w:multiLevelType w:val="hybridMultilevel"/>
+    <w:tmpl w:val="4C1C541C"/>
+    <w:lvl w:ilvl="0" w:tplc="4009000F">
+      <w:start w:val="1"/>
+      <w:numFmt w:val="decimal"/>
+      <w:lvlText w:val="%1."/>
+      <w:lvlJc w:val="left"/>
+      <w:pPr>
+        <w:ind w:left="720" w:hanging="360"/>
+      </w:pPr>
+      <w:rPr>
+        <w:rFonts w:hint="default"/>
+      </w:rPr>
+    </w:lvl>
+    <w:lvl w:ilvl="1" w:tplc="40090019" w:tentative="1">
+      <w:start w:val="1"/>
+      <w:numFmt w:val="lowerLetter"/>
+      <w:lvlText w:val="%2."/>
+      <w:lvlJc w:val="left"/>
+      <w:pPr>
+        <w:ind w:left="1440" w:hanging="360"/>
+      </w:pPr>
+    </w:lvl>
+    <w:lvl w:ilvl="2" w:tplc="4009001B" w:tentative="1">
+      <w:start w:val="1"/>
+      <w:numFmt w:val="lowerRoman"/>
+      <w:lvlText w:val="%3."/>
+      <w:lvlJc w:val="right"/>
+      <w:pPr>
+        <w:ind w:left="2160" w:hanging="180"/>
+      </w:pPr>
+    </w:lvl>
+    <w:lvl w:ilvl="3" w:tplc="4009000F" w:tentative="1">
+      <w:start w:val="1"/>
+      <w:numFmt w:val="decimal"/>
+      <w:lvlText w:val="%4."/>
+      <w:lvlJc w:val="left"/>
+      <w:pPr>
+        <w:ind w:left="2880" w:hanging="360"/>
+      </w:pPr>
+    </w:lvl>
+    <w:lvl w:ilvl="4" w:tplc="40090019" w:tentative="1">
+      <w:start w:val="1"/>
+      <w:numFmt w:val="lowerLetter"/>
+      <w:lvlText w:val="%5."/>
+      <w:lvlJc w:val="left"/>
+      <w:pPr>
+        <w:ind w:left="3600" w:hanging="360"/>
+      </w:pPr>
+    </w:lvl>
+    <w:lvl w:ilvl="5" w:tplc="4009001B" w:tentative="1">
+      <w:start w:val="1"/>
+      <w:numFmt w:val="lowerRoman"/>
+      <w:lvlText w:val="%6."/>
+      <w:lvlJc w:val="right"/>
+      <w:pPr>
+        <w:ind w:left="4320" w:hanging="180"/>
+      </w:pPr>
+    </w:lvl>
+    <w:lvl w:ilvl="6" w:tplc="4009000F" w:tentative="1">
+      <w:start w:val="1"/>
+      <w:numFmt w:val="decimal"/>
+      <w:lvlText w:val="%7."/>
+      <w:lvlJc w:val="left"/>
+      <w:pPr>
+        <w:ind w:left="5040" w:hanging="360"/>
+      </w:pPr>
+    </w:lvl>
+    <w:lvl w:ilvl="7" w:tplc="40090019" w:tentative="1">
+      <w:start w:val="1"/>
+      <w:numFmt w:val="lowerLetter"/>
+      <w:lvlText w:val="%8."/>
+      <w:lvlJc w:val="left"/>
+      <w:pPr>
+        <w:ind w:left="5760" w:hanging="360"/>
+      </w:pPr>
+    </w:lvl>
+    <w:lvl w:ilvl="8" w:tplc="4009001B" w:tentative="1">
+      <w:start w:val="1"/>
+      <w:numFmt w:val="lowerRoman"/>
+      <w:lvlText w:val="%9."/>
+      <w:lvlJc w:val="right"/>
+      <w:pPr>
+        <w:ind w:left="6480" w:hanging="180"/>
+      </w:pPr>
+    </w:lvl>
+  </w:abstractNum>
+  <w:abstractNum w:abstractNumId="15" w15:restartNumberingAfterBreak="0">
     <w:nsid w:val="38531177"/>
     <w:multiLevelType w:val="multilevel"/>
-    <w:tmpl w:val="C63EEB2A"/>
+    <w:tmpl w:val="08E81D74"/>
     <w:lvl w:ilvl="0">
       <w:start w:val="1"/>
       <w:numFmt w:val="decimal"/>
@@ -3913,7 +4367,7 @@
         <w:ind w:left="432" w:hanging="432"/>
       </w:pPr>
       <w:rPr>
-        <w:rFonts w:ascii="Arial" w:hAnsi="Arial" w:hint="default"/>
+        <w:rFonts w:hint="default"/>
         <w:b/>
         <w:i w:val="0"/>
         <w:sz w:val="24"/>
@@ -3927,7 +4381,7 @@
       <w:lvlText w:val="%1.%2"/>
       <w:lvlJc w:val="left"/>
       <w:pPr>
-        <w:ind w:left="432" w:hanging="432"/>
+        <w:ind w:left="2984" w:hanging="432"/>
       </w:pPr>
       <w:rPr>
         <w:rFonts w:ascii="Arial" w:hAnsi="Arial" w:hint="default"/>
@@ -4054,7 +4508,120 @@
       </w:rPr>
     </w:lvl>
   </w:abstractNum>
-  <w:abstractNum w:abstractNumId="13" w15:restartNumberingAfterBreak="0">
+  <w:abstractNum w:abstractNumId="16" w15:restartNumberingAfterBreak="0">
+    <w:nsid w:val="39CA48DE"/>
+    <w:multiLevelType w:val="hybridMultilevel"/>
+    <w:tmpl w:val="4B822670"/>
+    <w:lvl w:ilvl="0" w:tplc="40090001">
+      <w:start w:val="1"/>
+      <w:numFmt w:val="bullet"/>
+      <w:lvlText w:val=""/>
+      <w:lvlJc w:val="left"/>
+      <w:pPr>
+        <w:ind w:left="1152" w:hanging="360"/>
+      </w:pPr>
+      <w:rPr>
+        <w:rFonts w:ascii="Symbol" w:hAnsi="Symbol" w:hint="default"/>
+      </w:rPr>
+    </w:lvl>
+    <w:lvl w:ilvl="1" w:tplc="40090003" w:tentative="1">
+      <w:start w:val="1"/>
+      <w:numFmt w:val="bullet"/>
+      <w:lvlText w:val="o"/>
+      <w:lvlJc w:val="left"/>
+      <w:pPr>
+        <w:ind w:left="1872" w:hanging="360"/>
+      </w:pPr>
+      <w:rPr>
+        <w:rFonts w:ascii="Courier New" w:hAnsi="Courier New" w:cs="Courier New" w:hint="default"/>
+      </w:rPr>
+    </w:lvl>
+    <w:lvl w:ilvl="2" w:tplc="40090005" w:tentative="1">
+      <w:start w:val="1"/>
+      <w:numFmt w:val="bullet"/>
+      <w:lvlText w:val=""/>
+      <w:lvlJc w:val="left"/>
+      <w:pPr>
+        <w:ind w:left="2592" w:hanging="360"/>
+      </w:pPr>
+      <w:rPr>
+        <w:rFonts w:ascii="Wingdings" w:hAnsi="Wingdings" w:hint="default"/>
+      </w:rPr>
+    </w:lvl>
+    <w:lvl w:ilvl="3" w:tplc="40090001" w:tentative="1">
+      <w:start w:val="1"/>
+      <w:numFmt w:val="bullet"/>
+      <w:lvlText w:val=""/>
+      <w:lvlJc w:val="left"/>
+      <w:pPr>
+        <w:ind w:left="3312" w:hanging="360"/>
+      </w:pPr>
+      <w:rPr>
+        <w:rFonts w:ascii="Symbol" w:hAnsi="Symbol" w:hint="default"/>
+      </w:rPr>
+    </w:lvl>
+    <w:lvl w:ilvl="4" w:tplc="40090003" w:tentative="1">
+      <w:start w:val="1"/>
+      <w:numFmt w:val="bullet"/>
+      <w:lvlText w:val="o"/>
+      <w:lvlJc w:val="left"/>
+      <w:pPr>
+        <w:ind w:left="4032" w:hanging="360"/>
+      </w:pPr>
+      <w:rPr>
+        <w:rFonts w:ascii="Courier New" w:hAnsi="Courier New" w:cs="Courier New" w:hint="default"/>
+      </w:rPr>
+    </w:lvl>
+    <w:lvl w:ilvl="5" w:tplc="40090005" w:tentative="1">
+      <w:start w:val="1"/>
+      <w:numFmt w:val="bullet"/>
+      <w:lvlText w:val=""/>
+      <w:lvlJc w:val="left"/>
+      <w:pPr>
+        <w:ind w:left="4752" w:hanging="360"/>
+      </w:pPr>
+      <w:rPr>
+        <w:rFonts w:ascii="Wingdings" w:hAnsi="Wingdings" w:hint="default"/>
+      </w:rPr>
+    </w:lvl>
+    <w:lvl w:ilvl="6" w:tplc="40090001" w:tentative="1">
+      <w:start w:val="1"/>
+      <w:numFmt w:val="bullet"/>
+      <w:lvlText w:val=""/>
+      <w:lvlJc w:val="left"/>
+      <w:pPr>
+        <w:ind w:left="5472" w:hanging="360"/>
+      </w:pPr>
+      <w:rPr>
+        <w:rFonts w:ascii="Symbol" w:hAnsi="Symbol" w:hint="default"/>
+      </w:rPr>
+    </w:lvl>
+    <w:lvl w:ilvl="7" w:tplc="40090003" w:tentative="1">
+      <w:start w:val="1"/>
+      <w:numFmt w:val="bullet"/>
+      <w:lvlText w:val="o"/>
+      <w:lvlJc w:val="left"/>
+      <w:pPr>
+        <w:ind w:left="6192" w:hanging="360"/>
+      </w:pPr>
+      <w:rPr>
+        <w:rFonts w:ascii="Courier New" w:hAnsi="Courier New" w:cs="Courier New" w:hint="default"/>
+      </w:rPr>
+    </w:lvl>
+    <w:lvl w:ilvl="8" w:tplc="40090005" w:tentative="1">
+      <w:start w:val="1"/>
+      <w:numFmt w:val="bullet"/>
+      <w:lvlText w:val=""/>
+      <w:lvlJc w:val="left"/>
+      <w:pPr>
+        <w:ind w:left="6912" w:hanging="360"/>
+      </w:pPr>
+      <w:rPr>
+        <w:rFonts w:ascii="Wingdings" w:hAnsi="Wingdings" w:hint="default"/>
+      </w:rPr>
+    </w:lvl>
+  </w:abstractNum>
+  <w:abstractNum w:abstractNumId="17" w15:restartNumberingAfterBreak="0">
     <w:nsid w:val="4A206E25"/>
     <w:multiLevelType w:val="hybridMultilevel"/>
     <w:tmpl w:val="AFA8540C"/>
@@ -4146,7 +4713,186 @@
       </w:pPr>
     </w:lvl>
   </w:abstractNum>
-  <w:abstractNum w:abstractNumId="14" w15:restartNumberingAfterBreak="0">
+  <w:abstractNum w:abstractNumId="18" w15:restartNumberingAfterBreak="0">
+    <w:nsid w:val="51EA4190"/>
+    <w:multiLevelType w:val="hybridMultilevel"/>
+    <w:tmpl w:val="03DA0E56"/>
+    <w:lvl w:ilvl="0" w:tplc="395CC624">
+      <w:start w:val="1"/>
+      <w:numFmt w:val="decimal"/>
+      <w:lvlText w:val="%1."/>
+      <w:lvlJc w:val="left"/>
+      <w:pPr>
+        <w:ind w:left="720" w:hanging="360"/>
+      </w:pPr>
+      <w:rPr>
+        <w:rFonts w:hint="default"/>
+        <w:b w:val="0"/>
+      </w:rPr>
+    </w:lvl>
+    <w:lvl w:ilvl="1" w:tplc="04090019" w:tentative="1">
+      <w:start w:val="1"/>
+      <w:numFmt w:val="lowerLetter"/>
+      <w:lvlText w:val="%2."/>
+      <w:lvlJc w:val="left"/>
+      <w:pPr>
+        <w:ind w:left="1440" w:hanging="360"/>
+      </w:pPr>
+    </w:lvl>
+    <w:lvl w:ilvl="2" w:tplc="0409001B" w:tentative="1">
+      <w:start w:val="1"/>
+      <w:numFmt w:val="lowerRoman"/>
+      <w:lvlText w:val="%3."/>
+      <w:lvlJc w:val="right"/>
+      <w:pPr>
+        <w:ind w:left="2160" w:hanging="180"/>
+      </w:pPr>
+    </w:lvl>
+    <w:lvl w:ilvl="3" w:tplc="0409000F" w:tentative="1">
+      <w:start w:val="1"/>
+      <w:numFmt w:val="decimal"/>
+      <w:lvlText w:val="%4."/>
+      <w:lvlJc w:val="left"/>
+      <w:pPr>
+        <w:ind w:left="2880" w:hanging="360"/>
+      </w:pPr>
+    </w:lvl>
+    <w:lvl w:ilvl="4" w:tplc="04090019" w:tentative="1">
+      <w:start w:val="1"/>
+      <w:numFmt w:val="lowerLetter"/>
+      <w:lvlText w:val="%5."/>
+      <w:lvlJc w:val="left"/>
+      <w:pPr>
+        <w:ind w:left="3600" w:hanging="360"/>
+      </w:pPr>
+    </w:lvl>
+    <w:lvl w:ilvl="5" w:tplc="0409001B" w:tentative="1">
+      <w:start w:val="1"/>
+      <w:numFmt w:val="lowerRoman"/>
+      <w:lvlText w:val="%6."/>
+      <w:lvlJc w:val="right"/>
+      <w:pPr>
+        <w:ind w:left="4320" w:hanging="180"/>
+      </w:pPr>
+    </w:lvl>
+    <w:lvl w:ilvl="6" w:tplc="0409000F" w:tentative="1">
+      <w:start w:val="1"/>
+      <w:numFmt w:val="decimal"/>
+      <w:lvlText w:val="%7."/>
+      <w:lvlJc w:val="left"/>
+      <w:pPr>
+        <w:ind w:left="5040" w:hanging="360"/>
+      </w:pPr>
+    </w:lvl>
+    <w:lvl w:ilvl="7" w:tplc="04090019" w:tentative="1">
+      <w:start w:val="1"/>
+      <w:numFmt w:val="lowerLetter"/>
+      <w:lvlText w:val="%8."/>
+      <w:lvlJc w:val="left"/>
+      <w:pPr>
+        <w:ind w:left="5760" w:hanging="360"/>
+      </w:pPr>
+    </w:lvl>
+    <w:lvl w:ilvl="8" w:tplc="0409001B" w:tentative="1">
+      <w:start w:val="1"/>
+      <w:numFmt w:val="lowerRoman"/>
+      <w:lvlText w:val="%9."/>
+      <w:lvlJc w:val="right"/>
+      <w:pPr>
+        <w:ind w:left="6480" w:hanging="180"/>
+      </w:pPr>
+    </w:lvl>
+  </w:abstractNum>
+  <w:abstractNum w:abstractNumId="19" w15:restartNumberingAfterBreak="0">
+    <w:nsid w:val="56B94597"/>
+    <w:multiLevelType w:val="hybridMultilevel"/>
+    <w:tmpl w:val="8DFEF1C8"/>
+    <w:lvl w:ilvl="0" w:tplc="40090019">
+      <w:start w:val="1"/>
+      <w:numFmt w:val="lowerLetter"/>
+      <w:lvlText w:val="%1."/>
+      <w:lvlJc w:val="left"/>
+      <w:pPr>
+        <w:ind w:left="720" w:hanging="360"/>
+      </w:pPr>
+      <w:rPr>
+        <w:rFonts w:hint="default"/>
+      </w:rPr>
+    </w:lvl>
+    <w:lvl w:ilvl="1" w:tplc="40090019" w:tentative="1">
+      <w:start w:val="1"/>
+      <w:numFmt w:val="lowerLetter"/>
+      <w:lvlText w:val="%2."/>
+      <w:lvlJc w:val="left"/>
+      <w:pPr>
+        <w:ind w:left="1440" w:hanging="360"/>
+      </w:pPr>
+    </w:lvl>
+    <w:lvl w:ilvl="2" w:tplc="4009001B" w:tentative="1">
+      <w:start w:val="1"/>
+      <w:numFmt w:val="lowerRoman"/>
+      <w:lvlText w:val="%3."/>
+      <w:lvlJc w:val="right"/>
+      <w:pPr>
+        <w:ind w:left="2160" w:hanging="180"/>
+      </w:pPr>
+    </w:lvl>
+    <w:lvl w:ilvl="3" w:tplc="4009000F" w:tentative="1">
+      <w:start w:val="1"/>
+      <w:numFmt w:val="decimal"/>
+      <w:lvlText w:val="%4."/>
+      <w:lvlJc w:val="left"/>
+      <w:pPr>
+        <w:ind w:left="2880" w:hanging="360"/>
+      </w:pPr>
+    </w:lvl>
+    <w:lvl w:ilvl="4" w:tplc="40090019" w:tentative="1">
+      <w:start w:val="1"/>
+      <w:numFmt w:val="lowerLetter"/>
+      <w:lvlText w:val="%5."/>
+      <w:lvlJc w:val="left"/>
+      <w:pPr>
+        <w:ind w:left="3600" w:hanging="360"/>
+      </w:pPr>
+    </w:lvl>
+    <w:lvl w:ilvl="5" w:tplc="4009001B" w:tentative="1">
+      <w:start w:val="1"/>
+      <w:numFmt w:val="lowerRoman"/>
+      <w:lvlText w:val="%6."/>
+      <w:lvlJc w:val="right"/>
+      <w:pPr>
+        <w:ind w:left="4320" w:hanging="180"/>
+      </w:pPr>
+    </w:lvl>
+    <w:lvl w:ilvl="6" w:tplc="4009000F" w:tentative="1">
+      <w:start w:val="1"/>
+      <w:numFmt w:val="decimal"/>
+      <w:lvlText w:val="%7."/>
+      <w:lvlJc w:val="left"/>
+      <w:pPr>
+        <w:ind w:left="5040" w:hanging="360"/>
+      </w:pPr>
+    </w:lvl>
+    <w:lvl w:ilvl="7" w:tplc="40090019" w:tentative="1">
+      <w:start w:val="1"/>
+      <w:numFmt w:val="lowerLetter"/>
+      <w:lvlText w:val="%8."/>
+      <w:lvlJc w:val="left"/>
+      <w:pPr>
+        <w:ind w:left="5760" w:hanging="360"/>
+      </w:pPr>
+    </w:lvl>
+    <w:lvl w:ilvl="8" w:tplc="4009001B" w:tentative="1">
+      <w:start w:val="1"/>
+      <w:numFmt w:val="lowerRoman"/>
+      <w:lvlText w:val="%9."/>
+      <w:lvlJc w:val="right"/>
+      <w:pPr>
+        <w:ind w:left="6480" w:hanging="180"/>
+      </w:pPr>
+    </w:lvl>
+  </w:abstractNum>
+  <w:abstractNum w:abstractNumId="20" w15:restartNumberingAfterBreak="0">
     <w:nsid w:val="6287270F"/>
     <w:multiLevelType w:val="hybridMultilevel"/>
     <w:tmpl w:val="40AC66CE"/>
@@ -4263,7 +5009,7 @@
       </w:pPr>
     </w:lvl>
   </w:abstractNum>
-  <w:abstractNum w:abstractNumId="15" w15:restartNumberingAfterBreak="0">
+  <w:abstractNum w:abstractNumId="21" w15:restartNumberingAfterBreak="0">
     <w:nsid w:val="6BCF2BC8"/>
     <w:multiLevelType w:val="multilevel"/>
     <w:tmpl w:val="87987664"/>
@@ -4422,7 +5168,7 @@
       </w:rPr>
     </w:lvl>
   </w:abstractNum>
-  <w:abstractNum w:abstractNumId="16" w15:restartNumberingAfterBreak="0">
+  <w:abstractNum w:abstractNumId="22" w15:restartNumberingAfterBreak="0">
     <w:nsid w:val="6E17288E"/>
     <w:multiLevelType w:val="multilevel"/>
     <w:tmpl w:val="32DA2350"/>
@@ -4582,7 +5328,7 @@
       </w:rPr>
     </w:lvl>
   </w:abstractNum>
-  <w:abstractNum w:abstractNumId="17" w15:restartNumberingAfterBreak="0">
+  <w:abstractNum w:abstractNumId="23" w15:restartNumberingAfterBreak="0">
     <w:nsid w:val="6F85065D"/>
     <w:multiLevelType w:val="hybridMultilevel"/>
     <w:tmpl w:val="FA7AD3CC"/>
@@ -4699,7 +5445,7 @@
       </w:pPr>
     </w:lvl>
   </w:abstractNum>
-  <w:abstractNum w:abstractNumId="18" w15:restartNumberingAfterBreak="0">
+  <w:abstractNum w:abstractNumId="24" w15:restartNumberingAfterBreak="0">
     <w:nsid w:val="75470282"/>
     <w:multiLevelType w:val="hybridMultilevel"/>
     <w:tmpl w:val="004A5070"/>
@@ -4844,14 +5590,283 @@
       </w:rPr>
     </w:lvl>
   </w:abstractNum>
+  <w:abstractNum w:abstractNumId="25" w15:restartNumberingAfterBreak="0">
+    <w:nsid w:val="761438DA"/>
+    <w:multiLevelType w:val="hybridMultilevel"/>
+    <w:tmpl w:val="D110D65A"/>
+    <w:lvl w:ilvl="0" w:tplc="04090001">
+      <w:start w:val="1"/>
+      <w:numFmt w:val="bullet"/>
+      <w:lvlText w:val=""/>
+      <w:lvlJc w:val="left"/>
+      <w:pPr>
+        <w:ind w:left="720" w:hanging="360"/>
+      </w:pPr>
+      <w:rPr>
+        <w:rFonts w:ascii="Symbol" w:hAnsi="Symbol" w:hint="default"/>
+        <w:i w:val="0"/>
+        <w:color w:val="000000"/>
+      </w:rPr>
+    </w:lvl>
+    <w:lvl w:ilvl="1" w:tplc="04090019" w:tentative="1">
+      <w:start w:val="1"/>
+      <w:numFmt w:val="lowerLetter"/>
+      <w:lvlText w:val="%2."/>
+      <w:lvlJc w:val="left"/>
+      <w:pPr>
+        <w:ind w:left="1440" w:hanging="360"/>
+      </w:pPr>
+    </w:lvl>
+    <w:lvl w:ilvl="2" w:tplc="0409001B" w:tentative="1">
+      <w:start w:val="1"/>
+      <w:numFmt w:val="lowerRoman"/>
+      <w:lvlText w:val="%3."/>
+      <w:lvlJc w:val="right"/>
+      <w:pPr>
+        <w:ind w:left="2160" w:hanging="180"/>
+      </w:pPr>
+    </w:lvl>
+    <w:lvl w:ilvl="3" w:tplc="0409000F" w:tentative="1">
+      <w:start w:val="1"/>
+      <w:numFmt w:val="decimal"/>
+      <w:lvlText w:val="%4."/>
+      <w:lvlJc w:val="left"/>
+      <w:pPr>
+        <w:ind w:left="2880" w:hanging="360"/>
+      </w:pPr>
+    </w:lvl>
+    <w:lvl w:ilvl="4" w:tplc="04090019" w:tentative="1">
+      <w:start w:val="1"/>
+      <w:numFmt w:val="lowerLetter"/>
+      <w:lvlText w:val="%5."/>
+      <w:lvlJc w:val="left"/>
+      <w:pPr>
+        <w:ind w:left="3600" w:hanging="360"/>
+      </w:pPr>
+    </w:lvl>
+    <w:lvl w:ilvl="5" w:tplc="0409001B" w:tentative="1">
+      <w:start w:val="1"/>
+      <w:numFmt w:val="lowerRoman"/>
+      <w:lvlText w:val="%6."/>
+      <w:lvlJc w:val="right"/>
+      <w:pPr>
+        <w:ind w:left="4320" w:hanging="180"/>
+      </w:pPr>
+    </w:lvl>
+    <w:lvl w:ilvl="6" w:tplc="0409000F" w:tentative="1">
+      <w:start w:val="1"/>
+      <w:numFmt w:val="decimal"/>
+      <w:lvlText w:val="%7."/>
+      <w:lvlJc w:val="left"/>
+      <w:pPr>
+        <w:ind w:left="5040" w:hanging="360"/>
+      </w:pPr>
+    </w:lvl>
+    <w:lvl w:ilvl="7" w:tplc="04090019" w:tentative="1">
+      <w:start w:val="1"/>
+      <w:numFmt w:val="lowerLetter"/>
+      <w:lvlText w:val="%8."/>
+      <w:lvlJc w:val="left"/>
+      <w:pPr>
+        <w:ind w:left="5760" w:hanging="360"/>
+      </w:pPr>
+    </w:lvl>
+    <w:lvl w:ilvl="8" w:tplc="0409001B" w:tentative="1">
+      <w:start w:val="1"/>
+      <w:numFmt w:val="lowerRoman"/>
+      <w:lvlText w:val="%9."/>
+      <w:lvlJc w:val="right"/>
+      <w:pPr>
+        <w:ind w:left="6480" w:hanging="180"/>
+      </w:pPr>
+    </w:lvl>
+  </w:abstractNum>
+  <w:abstractNum w:abstractNumId="26" w15:restartNumberingAfterBreak="0">
+    <w:nsid w:val="776C4257"/>
+    <w:multiLevelType w:val="hybridMultilevel"/>
+    <w:tmpl w:val="9A8A45E4"/>
+    <w:lvl w:ilvl="0" w:tplc="7ACA38D4">
+      <w:start w:val="1"/>
+      <w:numFmt w:val="lowerRoman"/>
+      <w:lvlText w:val="%1."/>
+      <w:lvlJc w:val="left"/>
+      <w:pPr>
+        <w:ind w:left="1146" w:hanging="720"/>
+      </w:pPr>
+      <w:rPr>
+        <w:rFonts w:hint="default"/>
+      </w:rPr>
+    </w:lvl>
+    <w:lvl w:ilvl="1" w:tplc="40090019" w:tentative="1">
+      <w:start w:val="1"/>
+      <w:numFmt w:val="lowerLetter"/>
+      <w:lvlText w:val="%2."/>
+      <w:lvlJc w:val="left"/>
+      <w:pPr>
+        <w:ind w:left="1506" w:hanging="360"/>
+      </w:pPr>
+    </w:lvl>
+    <w:lvl w:ilvl="2" w:tplc="4009001B" w:tentative="1">
+      <w:start w:val="1"/>
+      <w:numFmt w:val="lowerRoman"/>
+      <w:lvlText w:val="%3."/>
+      <w:lvlJc w:val="right"/>
+      <w:pPr>
+        <w:ind w:left="2226" w:hanging="180"/>
+      </w:pPr>
+    </w:lvl>
+    <w:lvl w:ilvl="3" w:tplc="4009000F" w:tentative="1">
+      <w:start w:val="1"/>
+      <w:numFmt w:val="decimal"/>
+      <w:lvlText w:val="%4."/>
+      <w:lvlJc w:val="left"/>
+      <w:pPr>
+        <w:ind w:left="2946" w:hanging="360"/>
+      </w:pPr>
+    </w:lvl>
+    <w:lvl w:ilvl="4" w:tplc="40090019" w:tentative="1">
+      <w:start w:val="1"/>
+      <w:numFmt w:val="lowerLetter"/>
+      <w:lvlText w:val="%5."/>
+      <w:lvlJc w:val="left"/>
+      <w:pPr>
+        <w:ind w:left="3666" w:hanging="360"/>
+      </w:pPr>
+    </w:lvl>
+    <w:lvl w:ilvl="5" w:tplc="4009001B" w:tentative="1">
+      <w:start w:val="1"/>
+      <w:numFmt w:val="lowerRoman"/>
+      <w:lvlText w:val="%6."/>
+      <w:lvlJc w:val="right"/>
+      <w:pPr>
+        <w:ind w:left="4386" w:hanging="180"/>
+      </w:pPr>
+    </w:lvl>
+    <w:lvl w:ilvl="6" w:tplc="4009000F" w:tentative="1">
+      <w:start w:val="1"/>
+      <w:numFmt w:val="decimal"/>
+      <w:lvlText w:val="%7."/>
+      <w:lvlJc w:val="left"/>
+      <w:pPr>
+        <w:ind w:left="5106" w:hanging="360"/>
+      </w:pPr>
+    </w:lvl>
+    <w:lvl w:ilvl="7" w:tplc="40090019" w:tentative="1">
+      <w:start w:val="1"/>
+      <w:numFmt w:val="lowerLetter"/>
+      <w:lvlText w:val="%8."/>
+      <w:lvlJc w:val="left"/>
+      <w:pPr>
+        <w:ind w:left="5826" w:hanging="360"/>
+      </w:pPr>
+    </w:lvl>
+    <w:lvl w:ilvl="8" w:tplc="4009001B" w:tentative="1">
+      <w:start w:val="1"/>
+      <w:numFmt w:val="lowerRoman"/>
+      <w:lvlText w:val="%9."/>
+      <w:lvlJc w:val="right"/>
+      <w:pPr>
+        <w:ind w:left="6546" w:hanging="180"/>
+      </w:pPr>
+    </w:lvl>
+  </w:abstractNum>
+  <w:abstractNum w:abstractNumId="27" w15:restartNumberingAfterBreak="0">
+    <w:nsid w:val="77845F4F"/>
+    <w:multiLevelType w:val="hybridMultilevel"/>
+    <w:tmpl w:val="97E263AA"/>
+    <w:lvl w:ilvl="0" w:tplc="8188ADA8">
+      <w:start w:val="1"/>
+      <w:numFmt w:val="decimal"/>
+      <w:lvlText w:val="%1."/>
+      <w:lvlJc w:val="left"/>
+      <w:pPr>
+        <w:ind w:left="786" w:hanging="360"/>
+      </w:pPr>
+      <w:rPr>
+        <w:rFonts w:hint="default"/>
+      </w:rPr>
+    </w:lvl>
+    <w:lvl w:ilvl="1" w:tplc="40090019" w:tentative="1">
+      <w:start w:val="1"/>
+      <w:numFmt w:val="lowerLetter"/>
+      <w:lvlText w:val="%2."/>
+      <w:lvlJc w:val="left"/>
+      <w:pPr>
+        <w:ind w:left="1506" w:hanging="360"/>
+      </w:pPr>
+    </w:lvl>
+    <w:lvl w:ilvl="2" w:tplc="4009001B" w:tentative="1">
+      <w:start w:val="1"/>
+      <w:numFmt w:val="lowerRoman"/>
+      <w:lvlText w:val="%3."/>
+      <w:lvlJc w:val="right"/>
+      <w:pPr>
+        <w:ind w:left="2226" w:hanging="180"/>
+      </w:pPr>
+    </w:lvl>
+    <w:lvl w:ilvl="3" w:tplc="4009000F" w:tentative="1">
+      <w:start w:val="1"/>
+      <w:numFmt w:val="decimal"/>
+      <w:lvlText w:val="%4."/>
+      <w:lvlJc w:val="left"/>
+      <w:pPr>
+        <w:ind w:left="2946" w:hanging="360"/>
+      </w:pPr>
+    </w:lvl>
+    <w:lvl w:ilvl="4" w:tplc="40090019" w:tentative="1">
+      <w:start w:val="1"/>
+      <w:numFmt w:val="lowerLetter"/>
+      <w:lvlText w:val="%5."/>
+      <w:lvlJc w:val="left"/>
+      <w:pPr>
+        <w:ind w:left="3666" w:hanging="360"/>
+      </w:pPr>
+    </w:lvl>
+    <w:lvl w:ilvl="5" w:tplc="4009001B" w:tentative="1">
+      <w:start w:val="1"/>
+      <w:numFmt w:val="lowerRoman"/>
+      <w:lvlText w:val="%6."/>
+      <w:lvlJc w:val="right"/>
+      <w:pPr>
+        <w:ind w:left="4386" w:hanging="180"/>
+      </w:pPr>
+    </w:lvl>
+    <w:lvl w:ilvl="6" w:tplc="4009000F" w:tentative="1">
+      <w:start w:val="1"/>
+      <w:numFmt w:val="decimal"/>
+      <w:lvlText w:val="%7."/>
+      <w:lvlJc w:val="left"/>
+      <w:pPr>
+        <w:ind w:left="5106" w:hanging="360"/>
+      </w:pPr>
+    </w:lvl>
+    <w:lvl w:ilvl="7" w:tplc="40090019" w:tentative="1">
+      <w:start w:val="1"/>
+      <w:numFmt w:val="lowerLetter"/>
+      <w:lvlText w:val="%8."/>
+      <w:lvlJc w:val="left"/>
+      <w:pPr>
+        <w:ind w:left="5826" w:hanging="360"/>
+      </w:pPr>
+    </w:lvl>
+    <w:lvl w:ilvl="8" w:tplc="4009001B" w:tentative="1">
+      <w:start w:val="1"/>
+      <w:numFmt w:val="lowerRoman"/>
+      <w:lvlText w:val="%9."/>
+      <w:lvlJc w:val="right"/>
+      <w:pPr>
+        <w:ind w:left="6546" w:hanging="180"/>
+      </w:pPr>
+    </w:lvl>
+  </w:abstractNum>
   <w:num w:numId="1">
-    <w:abstractNumId w:val="12"/>
+    <w:abstractNumId w:val="15"/>
   </w:num>
   <w:num w:numId="2">
-    <w:abstractNumId w:val="16"/>
+    <w:abstractNumId w:val="22"/>
   </w:num>
   <w:num w:numId="3">
-    <w:abstractNumId w:val="18"/>
+    <w:abstractNumId w:val="24"/>
   </w:num>
   <w:num w:numId="4">
     <w:abstractNumId w:val="6"/>
@@ -4860,7 +5875,7 @@
     <w:abstractNumId w:val="4"/>
   </w:num>
   <w:num w:numId="6">
-    <w:abstractNumId w:val="10"/>
+    <w:abstractNumId w:val="11"/>
   </w:num>
   <w:num w:numId="7">
     <w:abstractNumId w:val="3"/>
@@ -4872,31 +5887,31 @@
     <w:abstractNumId w:val="1"/>
   </w:num>
   <w:num w:numId="10">
-    <w:abstractNumId w:val="15"/>
+    <w:abstractNumId w:val="21"/>
   </w:num>
   <w:num w:numId="11">
-    <w:abstractNumId w:val="7"/>
+    <w:abstractNumId w:val="8"/>
   </w:num>
   <w:num w:numId="12">
     <w:abstractNumId w:val="0"/>
   </w:num>
   <w:num w:numId="13">
-    <w:abstractNumId w:val="8"/>
+    <w:abstractNumId w:val="9"/>
   </w:num>
   <w:num w:numId="14">
     <w:abstractNumId w:val="5"/>
   </w:num>
   <w:num w:numId="15">
-    <w:abstractNumId w:val="14"/>
+    <w:abstractNumId w:val="20"/>
   </w:num>
   <w:num w:numId="16">
+    <w:abstractNumId w:val="23"/>
+  </w:num>
+  <w:num w:numId="17">
     <w:abstractNumId w:val="17"/>
   </w:num>
-  <w:num w:numId="17">
-    <w:abstractNumId w:val="13"/>
-  </w:num>
   <w:num w:numId="18">
-    <w:abstractNumId w:val="9"/>
+    <w:abstractNumId w:val="10"/>
   </w:num>
   <w:num w:numId="19">
     <w:abstractNumId w:val="5"/>
@@ -4923,13 +5938,73 @@
     </w:lvlOverride>
   </w:num>
   <w:num w:numId="23">
-    <w:abstractNumId w:val="12"/>
+    <w:abstractNumId w:val="15"/>
     <w:lvlOverride w:ilvl="0">
+      <w:startOverride w:val="1"/>
+    </w:lvlOverride>
+    <w:lvlOverride w:ilvl="1">
+      <w:startOverride w:val="1"/>
+    </w:lvlOverride>
+    <w:lvlOverride w:ilvl="2">
+      <w:startOverride w:val="1"/>
+    </w:lvlOverride>
+    <w:lvlOverride w:ilvl="3">
+      <w:startOverride w:val="1"/>
+    </w:lvlOverride>
+    <w:lvlOverride w:ilvl="4">
+      <w:startOverride w:val="1"/>
+    </w:lvlOverride>
+    <w:lvlOverride w:ilvl="5">
+      <w:startOverride w:val="1"/>
+    </w:lvlOverride>
+    <w:lvlOverride w:ilvl="6">
+      <w:startOverride w:val="1"/>
+    </w:lvlOverride>
+    <w:lvlOverride w:ilvl="7">
+      <w:startOverride w:val="1"/>
+    </w:lvlOverride>
+    <w:lvlOverride w:ilvl="8">
       <w:startOverride w:val="1"/>
     </w:lvlOverride>
   </w:num>
   <w:num w:numId="24">
-    <w:abstractNumId w:val="11"/>
+    <w:abstractNumId w:val="14"/>
+  </w:num>
+  <w:num w:numId="25">
+    <w:abstractNumId w:val="18"/>
+  </w:num>
+  <w:num w:numId="26">
+    <w:abstractNumId w:val="13"/>
+  </w:num>
+  <w:num w:numId="27">
+    <w:abstractNumId w:val="12"/>
+  </w:num>
+  <w:num w:numId="28">
+    <w:abstractNumId w:val="25"/>
+  </w:num>
+  <w:num w:numId="29">
+    <w:abstractNumId w:val="19"/>
+  </w:num>
+  <w:num w:numId="30">
+    <w:abstractNumId w:val="7"/>
+  </w:num>
+  <w:num w:numId="31">
+    <w:abstractNumId w:val="26"/>
+  </w:num>
+  <w:num w:numId="32">
+    <w:abstractNumId w:val="27"/>
+  </w:num>
+  <w:num w:numId="33">
+    <w:abstractNumId w:val="16"/>
+  </w:num>
+  <w:num w:numId="34">
+    <w:abstractNumId w:val="15"/>
+  </w:num>
+  <w:num w:numId="35">
+    <w:abstractNumId w:val="15"/>
+  </w:num>
+  <w:num w:numId="36">
+    <w:abstractNumId w:val="15"/>
   </w:num>
 </w:numbering>
 </file>
@@ -5370,7 +6445,6 @@
         <w:tab w:val="left" w:pos="720"/>
       </w:tabs>
       <w:spacing w:before="60" w:after="60" w:line="240" w:lineRule="auto"/>
-      <w:ind w:left="0" w:firstLine="0"/>
       <w:outlineLvl w:val="1"/>
     </w:pPr>
     <w:rPr>
@@ -6009,15 +7083,18 @@
     <w:next w:val="Normal"/>
     <w:autoRedefine/>
     <w:uiPriority w:val="39"/>
-    <w:rsid w:val="00EB25B7"/>
+    <w:rsid w:val="00E7676B"/>
     <w:pPr>
       <w:tabs>
+        <w:tab w:val="left" w:pos="720"/>
         <w:tab w:val="right" w:leader="dot" w:pos="10070"/>
       </w:tabs>
       <w:spacing w:before="120" w:after="120" w:line="240" w:lineRule="auto"/>
     </w:pPr>
     <w:rPr>
       <w:rFonts w:ascii="Arial" w:eastAsia="Times New Roman" w:hAnsi="Arial" w:cs="Times New Roman"/>
+      <w:b/>
+      <w:noProof/>
       <w:sz w:val="20"/>
       <w:szCs w:val="20"/>
     </w:rPr>
@@ -6049,13 +7126,18 @@
     <w:next w:val="Normal"/>
     <w:autoRedefine/>
     <w:uiPriority w:val="39"/>
-    <w:rsid w:val="00EB25B7"/>
+    <w:rsid w:val="00547336"/>
     <w:pPr>
+      <w:tabs>
+        <w:tab w:val="left" w:pos="1440"/>
+        <w:tab w:val="right" w:leader="dot" w:pos="10070"/>
+      </w:tabs>
       <w:spacing w:before="120" w:after="120" w:line="240" w:lineRule="auto"/>
       <w:ind w:left="720"/>
     </w:pPr>
     <w:rPr>
       <w:rFonts w:ascii="Arial" w:eastAsia="Times New Roman" w:hAnsi="Arial" w:cs="Times New Roman"/>
+      <w:noProof/>
       <w:sz w:val="20"/>
       <w:szCs w:val="20"/>
     </w:rPr>
@@ -6662,6 +7744,67 @@
       <w:ind w:left="720"/>
       <w:contextualSpacing/>
     </w:pPr>
+  </w:style>
+  <w:style w:type="character" w:customStyle="1" w:styleId="apple-converted-space">
+    <w:name w:val="apple-converted-space"/>
+    <w:basedOn w:val="DefaultParagraphFont"/>
+    <w:rsid w:val="006220AC"/>
+  </w:style>
+  <w:style w:type="paragraph" w:customStyle="1" w:styleId="Bentley-BodyCopy">
+    <w:name w:val="Bentley - Body Copy"/>
+    <w:link w:val="Bentley-BodyCopyChar"/>
+    <w:qFormat/>
+    <w:rsid w:val="00C627B0"/>
+    <w:pPr>
+      <w:spacing w:before="120" w:after="120" w:line="240" w:lineRule="auto"/>
+    </w:pPr>
+    <w:rPr>
+      <w:rFonts w:ascii="Calibri" w:eastAsiaTheme="minorHAnsi" w:hAnsi="Calibri"/>
+      <w:color w:val="000000" w:themeColor="text1"/>
+      <w:szCs w:val="24"/>
+      <w:lang w:val="en-US" w:eastAsia="en-US"/>
+    </w:rPr>
+  </w:style>
+  <w:style w:type="character" w:customStyle="1" w:styleId="Bentley-BodyCopyChar">
+    <w:name w:val="Bentley - Body Copy Char"/>
+    <w:basedOn w:val="DefaultParagraphFont"/>
+    <w:link w:val="Bentley-BodyCopy"/>
+    <w:rsid w:val="00C627B0"/>
+    <w:rPr>
+      <w:rFonts w:ascii="Calibri" w:eastAsiaTheme="minorHAnsi" w:hAnsi="Calibri"/>
+      <w:color w:val="000000" w:themeColor="text1"/>
+      <w:szCs w:val="24"/>
+      <w:lang w:val="en-US" w:eastAsia="en-US"/>
+    </w:rPr>
+  </w:style>
+  <w:style w:type="paragraph" w:styleId="NormalWeb">
+    <w:name w:val="Normal (Web)"/>
+    <w:basedOn w:val="Normal"/>
+    <w:uiPriority w:val="99"/>
+    <w:semiHidden/>
+    <w:unhideWhenUsed/>
+    <w:rsid w:val="00C16E2F"/>
+    <w:pPr>
+      <w:spacing w:before="100" w:beforeAutospacing="1" w:after="100" w:afterAutospacing="1" w:line="240" w:lineRule="auto"/>
+    </w:pPr>
+    <w:rPr>
+      <w:rFonts w:ascii="Times New Roman" w:eastAsia="Times New Roman" w:hAnsi="Times New Roman" w:cs="Times New Roman"/>
+      <w:sz w:val="24"/>
+      <w:szCs w:val="24"/>
+    </w:rPr>
+  </w:style>
+  <w:style w:type="character" w:styleId="HTMLCode">
+    <w:name w:val="HTML Code"/>
+    <w:basedOn w:val="DefaultParagraphFont"/>
+    <w:uiPriority w:val="99"/>
+    <w:semiHidden/>
+    <w:unhideWhenUsed/>
+    <w:rsid w:val="00740595"/>
+    <w:rPr>
+      <w:rFonts w:ascii="Courier New" w:eastAsia="Times New Roman" w:hAnsi="Courier New" w:cs="Courier New"/>
+      <w:sz w:val="20"/>
+      <w:szCs w:val="20"/>
+    </w:rPr>
   </w:style>
 </w:styles>
 </file>

</xml_diff>